<commit_message>
Se agrego los comentarios a las modificaciones realizadas al documento
</commit_message>
<xml_diff>
--- a/ITERACION 5/SUB ITERACION 1/Diccionario de Datos.docx
+++ b/ITERACION 5/SUB ITERACION 1/Diccionario de Datos.docx
@@ -10,14 +10,24 @@
           <w:rFonts w:cs="Arial"/>
         </w:rPr>
       </w:pPr>
-      <w:fldSimple w:instr=" SUBJECT  \* MERGEFORMAT ">
-        <w:r>
-          <w:rPr>
-            <w:rFonts w:cs="Arial"/>
-          </w:rPr>
-          <w:t>&lt;Gestión de Contrato de Clientes&gt;</w:t>
-        </w:r>
-      </w:fldSimple>
+      <w:r>
+        <w:fldChar w:fldCharType="begin"/>
+      </w:r>
+      <w:r>
+        <w:instrText xml:space="preserve"> SUBJECT  \* MERGEFORMAT </w:instrText>
+      </w:r>
+      <w:r>
+        <w:fldChar w:fldCharType="separate"/>
+      </w:r>
+      <w:r>
+        <w:rPr>
+          <w:rFonts w:cs="Arial"/>
+        </w:rPr>
+        <w:t>&lt;Gestión de Contrato de Clientes&gt;</w:t>
+      </w:r>
+      <w:r>
+        <w:fldChar w:fldCharType="end"/>
+      </w:r>
     </w:p>
     <w:p>
       <w:pPr>
@@ -914,7 +924,7 @@
         </w:rPr>
         <w:fldChar w:fldCharType="separate"/>
       </w:r>
-      <w:hyperlink w:anchor="_Toc345243253" w:history="1">
+      <w:hyperlink w:anchor="_Toc345282295" w:history="1">
         <w:r>
           <w:rPr>
             <w:rStyle w:val="Hipervnculo"/>
@@ -958,7 +968,7 @@
             <w:noProof/>
             <w:webHidden/>
           </w:rPr>
-          <w:instrText xml:space="preserve"> PAGEREF _Toc345243253 \h </w:instrText>
+          <w:instrText xml:space="preserve"> PAGEREF _Toc345282295 \h </w:instrText>
         </w:r>
         <w:r>
           <w:rPr>
@@ -1002,7 +1012,7 @@
           <w:lang w:val="es-ES" w:eastAsia="es-ES"/>
         </w:rPr>
       </w:pPr>
-      <w:hyperlink w:anchor="_Toc345243254" w:history="1">
+      <w:hyperlink w:anchor="_Toc345282296" w:history="1">
         <w:r>
           <w:rPr>
             <w:rStyle w:val="Hipervnculo"/>
@@ -1046,7 +1056,7 @@
             <w:noProof/>
             <w:webHidden/>
           </w:rPr>
-          <w:instrText xml:space="preserve"> PAGEREF _Toc345243254 \h </w:instrText>
+          <w:instrText xml:space="preserve"> PAGEREF _Toc345282296 \h </w:instrText>
         </w:r>
         <w:r>
           <w:rPr>
@@ -1090,7 +1100,7 @@
           <w:lang w:val="es-ES" w:eastAsia="es-ES"/>
         </w:rPr>
       </w:pPr>
-      <w:hyperlink w:anchor="_Toc345243255" w:history="1">
+      <w:hyperlink w:anchor="_Toc345282297" w:history="1">
         <w:r>
           <w:rPr>
             <w:rStyle w:val="Hipervnculo"/>
@@ -1134,7 +1144,7 @@
             <w:noProof/>
             <w:webHidden/>
           </w:rPr>
-          <w:instrText xml:space="preserve"> PAGEREF _Toc345243255 \h </w:instrText>
+          <w:instrText xml:space="preserve"> PAGEREF _Toc345282297 \h </w:instrText>
         </w:r>
         <w:r>
           <w:rPr>
@@ -1178,7 +1188,7 @@
           <w:lang w:val="es-ES" w:eastAsia="es-ES"/>
         </w:rPr>
       </w:pPr>
-      <w:hyperlink w:anchor="_Toc345243256" w:history="1">
+      <w:hyperlink w:anchor="_Toc345282298" w:history="1">
         <w:r>
           <w:rPr>
             <w:rStyle w:val="Hipervnculo"/>
@@ -1222,7 +1232,7 @@
             <w:noProof/>
             <w:webHidden/>
           </w:rPr>
-          <w:instrText xml:space="preserve"> PAGEREF _Toc345243256 \h </w:instrText>
+          <w:instrText xml:space="preserve"> PAGEREF _Toc345282298 \h </w:instrText>
         </w:r>
         <w:r>
           <w:rPr>
@@ -1266,7 +1276,7 @@
           <w:lang w:val="es-ES" w:eastAsia="es-ES"/>
         </w:rPr>
       </w:pPr>
-      <w:hyperlink w:anchor="_Toc345243257" w:history="1">
+      <w:hyperlink w:anchor="_Toc345282299" w:history="1">
         <w:r>
           <w:rPr>
             <w:rStyle w:val="Hipervnculo"/>
@@ -1310,7 +1320,7 @@
             <w:noProof/>
             <w:webHidden/>
           </w:rPr>
-          <w:instrText xml:space="preserve"> PAGEREF _Toc345243257 \h </w:instrText>
+          <w:instrText xml:space="preserve"> PAGEREF _Toc345282299 \h </w:instrText>
         </w:r>
         <w:r>
           <w:rPr>
@@ -1354,7 +1364,7 @@
           <w:lang w:val="es-ES" w:eastAsia="es-ES"/>
         </w:rPr>
       </w:pPr>
-      <w:hyperlink w:anchor="_Toc345243258" w:history="1">
+      <w:hyperlink w:anchor="_Toc345282300" w:history="1">
         <w:r>
           <w:rPr>
             <w:rStyle w:val="Hipervnculo"/>
@@ -1398,7 +1408,7 @@
             <w:noProof/>
             <w:webHidden/>
           </w:rPr>
-          <w:instrText xml:space="preserve"> PAGEREF _Toc345243258 \h </w:instrText>
+          <w:instrText xml:space="preserve"> PAGEREF _Toc345282300 \h </w:instrText>
         </w:r>
         <w:r>
           <w:rPr>
@@ -1442,7 +1452,7 @@
           <w:lang w:val="es-ES" w:eastAsia="es-ES"/>
         </w:rPr>
       </w:pPr>
-      <w:hyperlink w:anchor="_Toc345243259" w:history="1">
+      <w:hyperlink w:anchor="_Toc345282301" w:history="1">
         <w:r>
           <w:rPr>
             <w:rStyle w:val="Hipervnculo"/>
@@ -1486,7 +1496,7 @@
             <w:noProof/>
             <w:webHidden/>
           </w:rPr>
-          <w:instrText xml:space="preserve"> PAGEREF _Toc345243259 \h </w:instrText>
+          <w:instrText xml:space="preserve"> PAGEREF _Toc345282301 \h </w:instrText>
         </w:r>
         <w:r>
           <w:rPr>
@@ -1530,7 +1540,7 @@
           <w:lang w:val="es-ES" w:eastAsia="es-ES"/>
         </w:rPr>
       </w:pPr>
-      <w:hyperlink w:anchor="_Toc345243260" w:history="1">
+      <w:hyperlink w:anchor="_Toc345282302" w:history="1">
         <w:r>
           <w:rPr>
             <w:rStyle w:val="Hipervnculo"/>
@@ -1574,7 +1584,7 @@
             <w:noProof/>
             <w:webHidden/>
           </w:rPr>
-          <w:instrText xml:space="preserve"> PAGEREF _Toc345243260 \h </w:instrText>
+          <w:instrText xml:space="preserve"> PAGEREF _Toc345282302 \h </w:instrText>
         </w:r>
         <w:r>
           <w:rPr>
@@ -1618,7 +1628,7 @@
           <w:lang w:val="es-ES" w:eastAsia="es-ES"/>
         </w:rPr>
       </w:pPr>
-      <w:hyperlink w:anchor="_Toc345243261" w:history="1">
+      <w:hyperlink w:anchor="_Toc345282303" w:history="1">
         <w:r>
           <w:rPr>
             <w:rStyle w:val="Hipervnculo"/>
@@ -1662,7 +1672,7 @@
             <w:noProof/>
             <w:webHidden/>
           </w:rPr>
-          <w:instrText xml:space="preserve"> PAGEREF _Toc345243261 \h </w:instrText>
+          <w:instrText xml:space="preserve"> PAGEREF _Toc345282303 \h </w:instrText>
         </w:r>
         <w:r>
           <w:rPr>
@@ -1706,7 +1716,7 @@
           <w:lang w:val="es-ES" w:eastAsia="es-ES"/>
         </w:rPr>
       </w:pPr>
-      <w:hyperlink w:anchor="_Toc345243262" w:history="1">
+      <w:hyperlink w:anchor="_Toc345282304" w:history="1">
         <w:r>
           <w:rPr>
             <w:rStyle w:val="Hipervnculo"/>
@@ -1750,7 +1760,7 @@
             <w:noProof/>
             <w:webHidden/>
           </w:rPr>
-          <w:instrText xml:space="preserve"> PAGEREF _Toc345243262 \h </w:instrText>
+          <w:instrText xml:space="preserve"> PAGEREF _Toc345282304 \h </w:instrText>
         </w:r>
         <w:r>
           <w:rPr>
@@ -1794,7 +1804,7 @@
           <w:lang w:val="es-ES" w:eastAsia="es-ES"/>
         </w:rPr>
       </w:pPr>
-      <w:hyperlink w:anchor="_Toc345243263" w:history="1">
+      <w:hyperlink w:anchor="_Toc345282305" w:history="1">
         <w:r>
           <w:rPr>
             <w:rStyle w:val="Hipervnculo"/>
@@ -1838,7 +1848,7 @@
             <w:noProof/>
             <w:webHidden/>
           </w:rPr>
-          <w:instrText xml:space="preserve"> PAGEREF _Toc345243263 \h </w:instrText>
+          <w:instrText xml:space="preserve"> PAGEREF _Toc345282305 \h </w:instrText>
         </w:r>
         <w:r>
           <w:rPr>
@@ -1882,7 +1892,7 @@
           <w:lang w:val="es-ES" w:eastAsia="es-ES"/>
         </w:rPr>
       </w:pPr>
-      <w:hyperlink w:anchor="_Toc345243264" w:history="1">
+      <w:hyperlink w:anchor="_Toc345282306" w:history="1">
         <w:r>
           <w:rPr>
             <w:rStyle w:val="Hipervnculo"/>
@@ -1926,7 +1936,7 @@
             <w:noProof/>
             <w:webHidden/>
           </w:rPr>
-          <w:instrText xml:space="preserve"> PAGEREF _Toc345243264 \h </w:instrText>
+          <w:instrText xml:space="preserve"> PAGEREF _Toc345282306 \h </w:instrText>
         </w:r>
         <w:r>
           <w:rPr>
@@ -1970,7 +1980,7 @@
           <w:lang w:val="es-ES" w:eastAsia="es-ES"/>
         </w:rPr>
       </w:pPr>
-      <w:hyperlink w:anchor="_Toc345243265" w:history="1">
+      <w:hyperlink w:anchor="_Toc345282307" w:history="1">
         <w:r>
           <w:rPr>
             <w:rStyle w:val="Hipervnculo"/>
@@ -2014,7 +2024,7 @@
             <w:noProof/>
             <w:webHidden/>
           </w:rPr>
-          <w:instrText xml:space="preserve"> PAGEREF _Toc345243265 \h </w:instrText>
+          <w:instrText xml:space="preserve"> PAGEREF _Toc345282307 \h </w:instrText>
         </w:r>
         <w:r>
           <w:rPr>
@@ -2058,7 +2068,7 @@
           <w:lang w:val="es-ES" w:eastAsia="es-ES"/>
         </w:rPr>
       </w:pPr>
-      <w:hyperlink w:anchor="_Toc345243266" w:history="1">
+      <w:hyperlink w:anchor="_Toc345282308" w:history="1">
         <w:r>
           <w:rPr>
             <w:rStyle w:val="Hipervnculo"/>
@@ -2102,7 +2112,7 @@
             <w:noProof/>
             <w:webHidden/>
           </w:rPr>
-          <w:instrText xml:space="preserve"> PAGEREF _Toc345243266 \h </w:instrText>
+          <w:instrText xml:space="preserve"> PAGEREF _Toc345282308 \h </w:instrText>
         </w:r>
         <w:r>
           <w:rPr>
@@ -2146,7 +2156,7 @@
           <w:lang w:val="es-ES" w:eastAsia="es-ES"/>
         </w:rPr>
       </w:pPr>
-      <w:hyperlink w:anchor="_Toc345243267" w:history="1">
+      <w:hyperlink w:anchor="_Toc345282309" w:history="1">
         <w:r>
           <w:rPr>
             <w:rStyle w:val="Hipervnculo"/>
@@ -2190,7 +2200,7 @@
             <w:noProof/>
             <w:webHidden/>
           </w:rPr>
-          <w:instrText xml:space="preserve"> PAGEREF _Toc345243267 \h </w:instrText>
+          <w:instrText xml:space="preserve"> PAGEREF _Toc345282309 \h </w:instrText>
         </w:r>
         <w:r>
           <w:rPr>
@@ -2234,7 +2244,7 @@
           <w:lang w:val="es-ES" w:eastAsia="es-ES"/>
         </w:rPr>
       </w:pPr>
-      <w:hyperlink w:anchor="_Toc345243268" w:history="1">
+      <w:hyperlink w:anchor="_Toc345282310" w:history="1">
         <w:r>
           <w:rPr>
             <w:rStyle w:val="Hipervnculo"/>
@@ -2278,7 +2288,7 @@
             <w:noProof/>
             <w:webHidden/>
           </w:rPr>
-          <w:instrText xml:space="preserve"> PAGEREF _Toc345243268 \h </w:instrText>
+          <w:instrText xml:space="preserve"> PAGEREF _Toc345282310 \h </w:instrText>
         </w:r>
         <w:r>
           <w:rPr>
@@ -2322,7 +2332,7 @@
           <w:lang w:val="es-ES" w:eastAsia="es-ES"/>
         </w:rPr>
       </w:pPr>
-      <w:hyperlink w:anchor="_Toc345243269" w:history="1">
+      <w:hyperlink w:anchor="_Toc345282311" w:history="1">
         <w:r>
           <w:rPr>
             <w:rStyle w:val="Hipervnculo"/>
@@ -2366,7 +2376,7 @@
             <w:noProof/>
             <w:webHidden/>
           </w:rPr>
-          <w:instrText xml:space="preserve"> PAGEREF _Toc345243269 \h </w:instrText>
+          <w:instrText xml:space="preserve"> PAGEREF _Toc345282311 \h </w:instrText>
         </w:r>
         <w:r>
           <w:rPr>
@@ -2410,7 +2420,7 @@
           <w:lang w:val="es-ES" w:eastAsia="es-ES"/>
         </w:rPr>
       </w:pPr>
-      <w:hyperlink w:anchor="_Toc345243270" w:history="1">
+      <w:hyperlink w:anchor="_Toc345282312" w:history="1">
         <w:r>
           <w:rPr>
             <w:rStyle w:val="Hipervnculo"/>
@@ -2454,7 +2464,7 @@
             <w:noProof/>
             <w:webHidden/>
           </w:rPr>
-          <w:instrText xml:space="preserve"> PAGEREF _Toc345243270 \h </w:instrText>
+          <w:instrText xml:space="preserve"> PAGEREF _Toc345282312 \h </w:instrText>
         </w:r>
         <w:r>
           <w:rPr>
@@ -2474,7 +2484,7 @@
             <w:noProof/>
             <w:webHidden/>
           </w:rPr>
-          <w:t>8</w:t>
+          <w:t>9</w:t>
         </w:r>
         <w:r>
           <w:rPr>
@@ -2498,7 +2508,7 @@
           <w:lang w:val="es-ES" w:eastAsia="es-ES"/>
         </w:rPr>
       </w:pPr>
-      <w:hyperlink w:anchor="_Toc345243271" w:history="1">
+      <w:hyperlink w:anchor="_Toc345282313" w:history="1">
         <w:r>
           <w:rPr>
             <w:rStyle w:val="Hipervnculo"/>
@@ -2542,7 +2552,7 @@
             <w:noProof/>
             <w:webHidden/>
           </w:rPr>
-          <w:instrText xml:space="preserve"> PAGEREF _Toc345243271 \h </w:instrText>
+          <w:instrText xml:space="preserve"> PAGEREF _Toc345282313 \h </w:instrText>
         </w:r>
         <w:r>
           <w:rPr>
@@ -2641,7 +2651,7 @@
         </w:rPr>
       </w:pPr>
       <w:bookmarkStart w:id="0" w:name="_Ref336529790"/>
-      <w:bookmarkStart w:id="1" w:name="_Toc345243253"/>
+      <w:bookmarkStart w:id="1" w:name="_Toc345282295"/>
       <w:r>
         <w:rPr>
           <w:lang w:val="es-ES"/>
@@ -2859,6 +2869,7 @@
                 <w:lang w:eastAsia="es-PE"/>
               </w:rPr>
             </w:pPr>
+            <w:proofErr w:type="spellStart"/>
             <w:r>
               <w:rPr>
                 <w:rFonts w:ascii="Arial" w:hAnsi="Arial" w:cs="Arial"/>
@@ -2869,6 +2880,7 @@
               </w:rPr>
               <w:t>int</w:t>
             </w:r>
+            <w:proofErr w:type="spellEnd"/>
           </w:p>
         </w:tc>
         <w:tc>
@@ -2969,15 +2981,27 @@
                 <w:lang w:eastAsia="es-PE"/>
               </w:rPr>
             </w:pPr>
-            <w:r>
-              <w:rPr>
-                <w:rFonts w:ascii="Arial" w:hAnsi="Arial" w:cs="Arial"/>
-                <w:color w:val="000000"/>
-                <w:sz w:val="20"/>
-                <w:szCs w:val="20"/>
-                <w:lang w:eastAsia="es-PE"/>
-              </w:rPr>
-              <w:t>char(1)</w:t>
+            <w:proofErr w:type="spellStart"/>
+            <w:r>
+              <w:rPr>
+                <w:rFonts w:ascii="Arial" w:hAnsi="Arial" w:cs="Arial"/>
+                <w:color w:val="000000"/>
+                <w:sz w:val="20"/>
+                <w:szCs w:val="20"/>
+                <w:lang w:eastAsia="es-PE"/>
+              </w:rPr>
+              <w:t>char</w:t>
+            </w:r>
+            <w:proofErr w:type="spellEnd"/>
+            <w:r>
+              <w:rPr>
+                <w:rFonts w:ascii="Arial" w:hAnsi="Arial" w:cs="Arial"/>
+                <w:color w:val="000000"/>
+                <w:sz w:val="20"/>
+                <w:szCs w:val="20"/>
+                <w:lang w:eastAsia="es-PE"/>
+              </w:rPr>
+              <w:t>(1)</w:t>
             </w:r>
           </w:p>
         </w:tc>
@@ -3079,15 +3103,27 @@
                 <w:lang w:eastAsia="es-PE"/>
               </w:rPr>
             </w:pPr>
-            <w:r>
-              <w:rPr>
-                <w:rFonts w:ascii="Arial" w:hAnsi="Arial" w:cs="Arial"/>
-                <w:color w:val="000000"/>
-                <w:sz w:val="20"/>
-                <w:szCs w:val="20"/>
-                <w:lang w:eastAsia="es-PE"/>
-              </w:rPr>
-              <w:t>varchar(50)</w:t>
+            <w:proofErr w:type="spellStart"/>
+            <w:r>
+              <w:rPr>
+                <w:rFonts w:ascii="Arial" w:hAnsi="Arial" w:cs="Arial"/>
+                <w:color w:val="000000"/>
+                <w:sz w:val="20"/>
+                <w:szCs w:val="20"/>
+                <w:lang w:eastAsia="es-PE"/>
+              </w:rPr>
+              <w:t>varchar</w:t>
+            </w:r>
+            <w:proofErr w:type="spellEnd"/>
+            <w:r>
+              <w:rPr>
+                <w:rFonts w:ascii="Arial" w:hAnsi="Arial" w:cs="Arial"/>
+                <w:color w:val="000000"/>
+                <w:sz w:val="20"/>
+                <w:szCs w:val="20"/>
+                <w:lang w:eastAsia="es-PE"/>
+              </w:rPr>
+              <w:t>(50)</w:t>
             </w:r>
           </w:p>
         </w:tc>
@@ -3229,15 +3265,27 @@
                 <w:lang w:eastAsia="es-PE"/>
               </w:rPr>
             </w:pPr>
-            <w:r>
-              <w:rPr>
-                <w:rFonts w:ascii="Arial" w:hAnsi="Arial" w:cs="Arial"/>
-                <w:color w:val="000000"/>
-                <w:sz w:val="20"/>
-                <w:szCs w:val="20"/>
-                <w:lang w:eastAsia="es-PE"/>
-              </w:rPr>
-              <w:t>char(11)</w:t>
+            <w:proofErr w:type="spellStart"/>
+            <w:r>
+              <w:rPr>
+                <w:rFonts w:ascii="Arial" w:hAnsi="Arial" w:cs="Arial"/>
+                <w:color w:val="000000"/>
+                <w:sz w:val="20"/>
+                <w:szCs w:val="20"/>
+                <w:lang w:eastAsia="es-PE"/>
+              </w:rPr>
+              <w:t>char</w:t>
+            </w:r>
+            <w:proofErr w:type="spellEnd"/>
+            <w:r>
+              <w:rPr>
+                <w:rFonts w:ascii="Arial" w:hAnsi="Arial" w:cs="Arial"/>
+                <w:color w:val="000000"/>
+                <w:sz w:val="20"/>
+                <w:szCs w:val="20"/>
+                <w:lang w:eastAsia="es-PE"/>
+              </w:rPr>
+              <w:t>(11)</w:t>
             </w:r>
           </w:p>
         </w:tc>
@@ -3339,15 +3387,27 @@
                 <w:lang w:eastAsia="es-PE"/>
               </w:rPr>
             </w:pPr>
-            <w:r>
-              <w:rPr>
-                <w:rFonts w:ascii="Arial" w:hAnsi="Arial" w:cs="Arial"/>
-                <w:color w:val="000000"/>
-                <w:sz w:val="20"/>
-                <w:szCs w:val="20"/>
-                <w:lang w:eastAsia="es-PE"/>
-              </w:rPr>
-              <w:t>varchar(100)</w:t>
+            <w:proofErr w:type="spellStart"/>
+            <w:r>
+              <w:rPr>
+                <w:rFonts w:ascii="Arial" w:hAnsi="Arial" w:cs="Arial"/>
+                <w:color w:val="000000"/>
+                <w:sz w:val="20"/>
+                <w:szCs w:val="20"/>
+                <w:lang w:eastAsia="es-PE"/>
+              </w:rPr>
+              <w:t>varchar</w:t>
+            </w:r>
+            <w:proofErr w:type="spellEnd"/>
+            <w:r>
+              <w:rPr>
+                <w:rFonts w:ascii="Arial" w:hAnsi="Arial" w:cs="Arial"/>
+                <w:color w:val="000000"/>
+                <w:sz w:val="20"/>
+                <w:szCs w:val="20"/>
+                <w:lang w:eastAsia="es-PE"/>
+              </w:rPr>
+              <w:t>(100)</w:t>
             </w:r>
           </w:p>
         </w:tc>
@@ -3469,15 +3529,27 @@
                 <w:lang w:eastAsia="es-PE"/>
               </w:rPr>
             </w:pPr>
-            <w:r>
-              <w:rPr>
-                <w:rFonts w:ascii="Arial" w:hAnsi="Arial" w:cs="Arial"/>
-                <w:color w:val="000000"/>
-                <w:sz w:val="20"/>
-                <w:szCs w:val="20"/>
-                <w:lang w:eastAsia="es-PE"/>
-              </w:rPr>
-              <w:t>varchar(7)</w:t>
+            <w:proofErr w:type="spellStart"/>
+            <w:r>
+              <w:rPr>
+                <w:rFonts w:ascii="Arial" w:hAnsi="Arial" w:cs="Arial"/>
+                <w:color w:val="000000"/>
+                <w:sz w:val="20"/>
+                <w:szCs w:val="20"/>
+                <w:lang w:eastAsia="es-PE"/>
+              </w:rPr>
+              <w:t>varchar</w:t>
+            </w:r>
+            <w:proofErr w:type="spellEnd"/>
+            <w:r>
+              <w:rPr>
+                <w:rFonts w:ascii="Arial" w:hAnsi="Arial" w:cs="Arial"/>
+                <w:color w:val="000000"/>
+                <w:sz w:val="20"/>
+                <w:szCs w:val="20"/>
+                <w:lang w:eastAsia="es-PE"/>
+              </w:rPr>
+              <w:t>(7)</w:t>
             </w:r>
           </w:p>
         </w:tc>
@@ -3589,15 +3661,27 @@
                 <w:lang w:eastAsia="es-PE"/>
               </w:rPr>
             </w:pPr>
-            <w:r>
-              <w:rPr>
-                <w:rFonts w:ascii="Arial" w:hAnsi="Arial" w:cs="Arial"/>
-                <w:color w:val="000000"/>
-                <w:sz w:val="20"/>
-                <w:szCs w:val="20"/>
-                <w:lang w:eastAsia="es-PE"/>
-              </w:rPr>
-              <w:t>varchar(5)</w:t>
+            <w:proofErr w:type="spellStart"/>
+            <w:r>
+              <w:rPr>
+                <w:rFonts w:ascii="Arial" w:hAnsi="Arial" w:cs="Arial"/>
+                <w:color w:val="000000"/>
+                <w:sz w:val="20"/>
+                <w:szCs w:val="20"/>
+                <w:lang w:eastAsia="es-PE"/>
+              </w:rPr>
+              <w:t>varchar</w:t>
+            </w:r>
+            <w:proofErr w:type="spellEnd"/>
+            <w:r>
+              <w:rPr>
+                <w:rFonts w:ascii="Arial" w:hAnsi="Arial" w:cs="Arial"/>
+                <w:color w:val="000000"/>
+                <w:sz w:val="20"/>
+                <w:szCs w:val="20"/>
+                <w:lang w:eastAsia="es-PE"/>
+              </w:rPr>
+              <w:t>(5)</w:t>
             </w:r>
           </w:p>
         </w:tc>
@@ -3719,15 +3803,27 @@
                 <w:lang w:eastAsia="es-PE"/>
               </w:rPr>
             </w:pPr>
-            <w:r>
-              <w:rPr>
-                <w:rFonts w:ascii="Arial" w:hAnsi="Arial" w:cs="Arial"/>
-                <w:color w:val="000000"/>
-                <w:sz w:val="20"/>
-                <w:szCs w:val="20"/>
-                <w:lang w:eastAsia="es-PE"/>
-              </w:rPr>
-              <w:t>varchar(50)</w:t>
+            <w:proofErr w:type="spellStart"/>
+            <w:r>
+              <w:rPr>
+                <w:rFonts w:ascii="Arial" w:hAnsi="Arial" w:cs="Arial"/>
+                <w:color w:val="000000"/>
+                <w:sz w:val="20"/>
+                <w:szCs w:val="20"/>
+                <w:lang w:eastAsia="es-PE"/>
+              </w:rPr>
+              <w:t>varchar</w:t>
+            </w:r>
+            <w:proofErr w:type="spellEnd"/>
+            <w:r>
+              <w:rPr>
+                <w:rFonts w:ascii="Arial" w:hAnsi="Arial" w:cs="Arial"/>
+                <w:color w:val="000000"/>
+                <w:sz w:val="20"/>
+                <w:szCs w:val="20"/>
+                <w:lang w:eastAsia="es-PE"/>
+              </w:rPr>
+              <w:t>(50)</w:t>
             </w:r>
           </w:p>
         </w:tc>
@@ -3839,15 +3935,27 @@
                 <w:lang w:eastAsia="es-PE"/>
               </w:rPr>
             </w:pPr>
-            <w:r>
-              <w:rPr>
-                <w:rFonts w:ascii="Arial" w:hAnsi="Arial" w:cs="Arial"/>
-                <w:color w:val="000000"/>
-                <w:sz w:val="20"/>
-                <w:szCs w:val="20"/>
-                <w:lang w:eastAsia="es-PE"/>
-              </w:rPr>
-              <w:t>varchar(15)</w:t>
+            <w:proofErr w:type="spellStart"/>
+            <w:r>
+              <w:rPr>
+                <w:rFonts w:ascii="Arial" w:hAnsi="Arial" w:cs="Arial"/>
+                <w:color w:val="000000"/>
+                <w:sz w:val="20"/>
+                <w:szCs w:val="20"/>
+                <w:lang w:eastAsia="es-PE"/>
+              </w:rPr>
+              <w:t>varchar</w:t>
+            </w:r>
+            <w:proofErr w:type="spellEnd"/>
+            <w:r>
+              <w:rPr>
+                <w:rFonts w:ascii="Arial" w:hAnsi="Arial" w:cs="Arial"/>
+                <w:color w:val="000000"/>
+                <w:sz w:val="20"/>
+                <w:szCs w:val="20"/>
+                <w:lang w:eastAsia="es-PE"/>
+              </w:rPr>
+              <w:t>(15)</w:t>
             </w:r>
           </w:p>
         </w:tc>
@@ -4030,7 +4138,7 @@
           <w:lang w:val="es-ES"/>
         </w:rPr>
       </w:pPr>
-      <w:bookmarkStart w:id="2" w:name="_Toc345243254"/>
+      <w:bookmarkStart w:id="2" w:name="_Toc345282296"/>
       <w:r>
         <w:rPr>
           <w:lang w:val="es-ES"/>
@@ -4058,7 +4166,7 @@
         <w:tblLook w:val="00A0"/>
       </w:tblPr>
       <w:tblGrid>
-        <w:gridCol w:w="2641"/>
+        <w:gridCol w:w="2903"/>
         <w:gridCol w:w="1600"/>
         <w:gridCol w:w="4846"/>
       </w:tblGrid>
@@ -4250,16 +4358,28 @@
                 <w:lang w:eastAsia="es-PE"/>
               </w:rPr>
             </w:pPr>
-            <w:r>
-              <w:rPr>
-                <w:rFonts w:ascii="Arial" w:hAnsi="Arial" w:cs="Arial"/>
-                <w:color w:val="000000"/>
-                <w:sz w:val="20"/>
-                <w:szCs w:val="20"/>
-                <w:lang w:eastAsia="es-PE"/>
-              </w:rPr>
-              <w:t>int</w:t>
-            </w:r>
+            <w:proofErr w:type="spellStart"/>
+            <w:r>
+              <w:rPr>
+                <w:rFonts w:ascii="Arial" w:hAnsi="Arial" w:cs="Arial"/>
+                <w:color w:val="000000"/>
+                <w:sz w:val="20"/>
+                <w:szCs w:val="20"/>
+                <w:lang w:eastAsia="es-PE"/>
+              </w:rPr>
+              <w:t>I</w:t>
+            </w:r>
+            <w:r>
+              <w:rPr>
+                <w:rFonts w:ascii="Arial" w:hAnsi="Arial" w:cs="Arial"/>
+                <w:color w:val="000000"/>
+                <w:sz w:val="20"/>
+                <w:szCs w:val="20"/>
+                <w:lang w:eastAsia="es-PE"/>
+              </w:rPr>
+              <w:t>nt</w:t>
+            </w:r>
+            <w:proofErr w:type="spellEnd"/>
           </w:p>
         </w:tc>
         <w:tc>
@@ -4370,15 +4490,27 @@
                 <w:lang w:eastAsia="es-PE"/>
               </w:rPr>
             </w:pPr>
-            <w:r>
-              <w:rPr>
-                <w:rFonts w:ascii="Arial" w:hAnsi="Arial" w:cs="Arial"/>
-                <w:color w:val="000000"/>
-                <w:sz w:val="20"/>
-                <w:szCs w:val="20"/>
-                <w:lang w:eastAsia="es-PE"/>
-              </w:rPr>
-              <w:t>varchar(10)</w:t>
+            <w:proofErr w:type="spellStart"/>
+            <w:r>
+              <w:rPr>
+                <w:rFonts w:ascii="Arial" w:hAnsi="Arial" w:cs="Arial"/>
+                <w:color w:val="000000"/>
+                <w:sz w:val="20"/>
+                <w:szCs w:val="20"/>
+                <w:lang w:eastAsia="es-PE"/>
+              </w:rPr>
+              <w:t>varchar</w:t>
+            </w:r>
+            <w:proofErr w:type="spellEnd"/>
+            <w:r>
+              <w:rPr>
+                <w:rFonts w:ascii="Arial" w:hAnsi="Arial" w:cs="Arial"/>
+                <w:color w:val="000000"/>
+                <w:sz w:val="20"/>
+                <w:szCs w:val="20"/>
+                <w:lang w:eastAsia="es-PE"/>
+              </w:rPr>
+              <w:t>(10)</w:t>
             </w:r>
           </w:p>
         </w:tc>
@@ -4490,15 +4622,27 @@
                 <w:lang w:eastAsia="es-PE"/>
               </w:rPr>
             </w:pPr>
-            <w:r>
-              <w:rPr>
-                <w:rFonts w:ascii="Arial" w:hAnsi="Arial" w:cs="Arial"/>
-                <w:color w:val="000000"/>
-                <w:sz w:val="20"/>
-                <w:szCs w:val="20"/>
-                <w:lang w:eastAsia="es-PE"/>
-              </w:rPr>
-              <w:t>char(1)</w:t>
+            <w:proofErr w:type="spellStart"/>
+            <w:r>
+              <w:rPr>
+                <w:rFonts w:ascii="Arial" w:hAnsi="Arial" w:cs="Arial"/>
+                <w:color w:val="000000"/>
+                <w:sz w:val="20"/>
+                <w:szCs w:val="20"/>
+                <w:lang w:eastAsia="es-PE"/>
+              </w:rPr>
+              <w:t>char</w:t>
+            </w:r>
+            <w:proofErr w:type="spellEnd"/>
+            <w:r>
+              <w:rPr>
+                <w:rFonts w:ascii="Arial" w:hAnsi="Arial" w:cs="Arial"/>
+                <w:color w:val="000000"/>
+                <w:sz w:val="20"/>
+                <w:szCs w:val="20"/>
+                <w:lang w:eastAsia="es-PE"/>
+              </w:rPr>
+              <w:t>(1)</w:t>
             </w:r>
           </w:p>
         </w:tc>
@@ -4620,15 +4764,27 @@
                 <w:lang w:eastAsia="es-PE"/>
               </w:rPr>
             </w:pPr>
-            <w:r>
-              <w:rPr>
-                <w:rFonts w:ascii="Arial" w:hAnsi="Arial" w:cs="Arial"/>
-                <w:color w:val="000000"/>
-                <w:sz w:val="20"/>
-                <w:szCs w:val="20"/>
-                <w:lang w:eastAsia="es-PE"/>
-              </w:rPr>
-              <w:t>varchar(10</w:t>
+            <w:proofErr w:type="spellStart"/>
+            <w:r>
+              <w:rPr>
+                <w:rFonts w:ascii="Arial" w:hAnsi="Arial" w:cs="Arial"/>
+                <w:color w:val="000000"/>
+                <w:sz w:val="20"/>
+                <w:szCs w:val="20"/>
+                <w:lang w:eastAsia="es-PE"/>
+              </w:rPr>
+              <w:t>varchar</w:t>
+            </w:r>
+            <w:proofErr w:type="spellEnd"/>
+            <w:r>
+              <w:rPr>
+                <w:rFonts w:ascii="Arial" w:hAnsi="Arial" w:cs="Arial"/>
+                <w:color w:val="000000"/>
+                <w:sz w:val="20"/>
+                <w:szCs w:val="20"/>
+                <w:lang w:eastAsia="es-PE"/>
+              </w:rPr>
+              <w:t>(10</w:t>
             </w:r>
             <w:r>
               <w:rPr>
@@ -4735,6 +4891,7 @@
                 <w:lang w:eastAsia="es-PE"/>
               </w:rPr>
             </w:pPr>
+            <w:commentRangeStart w:id="3"/>
             <w:r>
               <w:rPr>
                 <w:rFonts w:ascii="Arial" w:hAnsi="Arial" w:cs="Arial"/>
@@ -4745,6 +4902,13 @@
               </w:rPr>
               <w:t>NUMERO_BUENA_PRO</w:t>
             </w:r>
+            <w:commentRangeEnd w:id="3"/>
+            <w:r>
+              <w:rPr>
+                <w:rStyle w:val="Refdecomentario"/>
+              </w:rPr>
+              <w:commentReference w:id="3"/>
+            </w:r>
           </w:p>
         </w:tc>
         <w:tc>
@@ -4770,15 +4934,27 @@
                 <w:lang w:eastAsia="es-PE"/>
               </w:rPr>
             </w:pPr>
-            <w:r>
-              <w:rPr>
-                <w:rFonts w:ascii="Arial" w:hAnsi="Arial" w:cs="Arial"/>
-                <w:color w:val="000000"/>
-                <w:sz w:val="20"/>
-                <w:szCs w:val="20"/>
-                <w:lang w:eastAsia="es-PE"/>
-              </w:rPr>
-              <w:t>varchar(15</w:t>
+            <w:proofErr w:type="spellStart"/>
+            <w:r>
+              <w:rPr>
+                <w:rFonts w:ascii="Arial" w:hAnsi="Arial" w:cs="Arial"/>
+                <w:color w:val="000000"/>
+                <w:sz w:val="20"/>
+                <w:szCs w:val="20"/>
+                <w:lang w:eastAsia="es-PE"/>
+              </w:rPr>
+              <w:t>varchar</w:t>
+            </w:r>
+            <w:proofErr w:type="spellEnd"/>
+            <w:r>
+              <w:rPr>
+                <w:rFonts w:ascii="Arial" w:hAnsi="Arial" w:cs="Arial"/>
+                <w:color w:val="000000"/>
+                <w:sz w:val="20"/>
+                <w:szCs w:val="20"/>
+                <w:lang w:eastAsia="es-PE"/>
+              </w:rPr>
+              <w:t>(15</w:t>
             </w:r>
             <w:r>
               <w:rPr>
@@ -4875,6 +5051,7 @@
                 <w:lang w:eastAsia="es-PE"/>
               </w:rPr>
             </w:pPr>
+            <w:commentRangeStart w:id="4"/>
             <w:r>
               <w:rPr>
                 <w:rFonts w:ascii="Arial" w:hAnsi="Arial" w:cs="Arial"/>
@@ -4885,6 +5062,13 @@
               </w:rPr>
               <w:t>NUMERO_CARTA_FIANZA</w:t>
             </w:r>
+            <w:commentRangeEnd w:id="4"/>
+            <w:r>
+              <w:rPr>
+                <w:rStyle w:val="Refdecomentario"/>
+              </w:rPr>
+              <w:commentReference w:id="4"/>
+            </w:r>
           </w:p>
         </w:tc>
         <w:tc>
@@ -4910,15 +5094,27 @@
                 <w:lang w:eastAsia="es-PE"/>
               </w:rPr>
             </w:pPr>
-            <w:r>
-              <w:rPr>
-                <w:rFonts w:ascii="Arial" w:hAnsi="Arial" w:cs="Arial"/>
-                <w:color w:val="000000"/>
-                <w:sz w:val="20"/>
-                <w:szCs w:val="20"/>
-                <w:lang w:eastAsia="es-PE"/>
-              </w:rPr>
-              <w:t>varchar(15</w:t>
+            <w:proofErr w:type="spellStart"/>
+            <w:r>
+              <w:rPr>
+                <w:rFonts w:ascii="Arial" w:hAnsi="Arial" w:cs="Arial"/>
+                <w:color w:val="000000"/>
+                <w:sz w:val="20"/>
+                <w:szCs w:val="20"/>
+                <w:lang w:eastAsia="es-PE"/>
+              </w:rPr>
+              <w:t>varchar</w:t>
+            </w:r>
+            <w:proofErr w:type="spellEnd"/>
+            <w:r>
+              <w:rPr>
+                <w:rFonts w:ascii="Arial" w:hAnsi="Arial" w:cs="Arial"/>
+                <w:color w:val="000000"/>
+                <w:sz w:val="20"/>
+                <w:szCs w:val="20"/>
+                <w:lang w:eastAsia="es-PE"/>
+              </w:rPr>
+              <w:t>(15</w:t>
             </w:r>
             <w:r>
               <w:rPr>
@@ -5030,15 +5226,27 @@
                 <w:lang w:eastAsia="es-PE"/>
               </w:rPr>
             </w:pPr>
-            <w:r>
-              <w:rPr>
-                <w:rFonts w:ascii="Arial" w:hAnsi="Arial" w:cs="Arial"/>
-                <w:color w:val="000000"/>
-                <w:sz w:val="20"/>
-                <w:szCs w:val="20"/>
-                <w:lang w:eastAsia="es-PE"/>
-              </w:rPr>
-              <w:t>char(1)</w:t>
+            <w:proofErr w:type="spellStart"/>
+            <w:r>
+              <w:rPr>
+                <w:rFonts w:ascii="Arial" w:hAnsi="Arial" w:cs="Arial"/>
+                <w:color w:val="000000"/>
+                <w:sz w:val="20"/>
+                <w:szCs w:val="20"/>
+                <w:lang w:eastAsia="es-PE"/>
+              </w:rPr>
+              <w:t>char</w:t>
+            </w:r>
+            <w:proofErr w:type="spellEnd"/>
+            <w:r>
+              <w:rPr>
+                <w:rFonts w:ascii="Arial" w:hAnsi="Arial" w:cs="Arial"/>
+                <w:color w:val="000000"/>
+                <w:sz w:val="20"/>
+                <w:szCs w:val="20"/>
+                <w:lang w:eastAsia="es-PE"/>
+              </w:rPr>
+              <w:t>(1)</w:t>
             </w:r>
           </w:p>
         </w:tc>
@@ -5150,15 +5358,27 @@
                 <w:lang w:eastAsia="es-PE"/>
               </w:rPr>
             </w:pPr>
-            <w:r>
-              <w:rPr>
-                <w:rFonts w:ascii="Arial" w:hAnsi="Arial" w:cs="Arial"/>
-                <w:color w:val="000000"/>
-                <w:sz w:val="20"/>
-                <w:szCs w:val="20"/>
-                <w:lang w:eastAsia="es-PE"/>
-              </w:rPr>
-              <w:t>varchar(50)</w:t>
+            <w:proofErr w:type="spellStart"/>
+            <w:r>
+              <w:rPr>
+                <w:rFonts w:ascii="Arial" w:hAnsi="Arial" w:cs="Arial"/>
+                <w:color w:val="000000"/>
+                <w:sz w:val="20"/>
+                <w:szCs w:val="20"/>
+                <w:lang w:eastAsia="es-PE"/>
+              </w:rPr>
+              <w:t>varchar</w:t>
+            </w:r>
+            <w:proofErr w:type="spellEnd"/>
+            <w:r>
+              <w:rPr>
+                <w:rFonts w:ascii="Arial" w:hAnsi="Arial" w:cs="Arial"/>
+                <w:color w:val="000000"/>
+                <w:sz w:val="20"/>
+                <w:szCs w:val="20"/>
+                <w:lang w:eastAsia="es-PE"/>
+              </w:rPr>
+              <w:t>(50)</w:t>
             </w:r>
           </w:p>
         </w:tc>
@@ -5300,15 +5520,27 @@
                 <w:lang w:eastAsia="es-PE"/>
               </w:rPr>
             </w:pPr>
-            <w:r>
-              <w:rPr>
-                <w:rFonts w:ascii="Arial" w:hAnsi="Arial" w:cs="Arial"/>
-                <w:color w:val="000000"/>
-                <w:sz w:val="20"/>
-                <w:szCs w:val="20"/>
-                <w:lang w:eastAsia="es-PE"/>
-              </w:rPr>
-              <w:t>char(11)</w:t>
+            <w:proofErr w:type="spellStart"/>
+            <w:r>
+              <w:rPr>
+                <w:rFonts w:ascii="Arial" w:hAnsi="Arial" w:cs="Arial"/>
+                <w:color w:val="000000"/>
+                <w:sz w:val="20"/>
+                <w:szCs w:val="20"/>
+                <w:lang w:eastAsia="es-PE"/>
+              </w:rPr>
+              <w:t>char</w:t>
+            </w:r>
+            <w:proofErr w:type="spellEnd"/>
+            <w:r>
+              <w:rPr>
+                <w:rFonts w:ascii="Arial" w:hAnsi="Arial" w:cs="Arial"/>
+                <w:color w:val="000000"/>
+                <w:sz w:val="20"/>
+                <w:szCs w:val="20"/>
+                <w:lang w:eastAsia="es-PE"/>
+              </w:rPr>
+              <w:t>(11)</w:t>
             </w:r>
           </w:p>
         </w:tc>
@@ -5420,15 +5652,27 @@
                 <w:lang w:eastAsia="es-PE"/>
               </w:rPr>
             </w:pPr>
-            <w:r>
-              <w:rPr>
-                <w:rFonts w:ascii="Arial" w:hAnsi="Arial" w:cs="Arial"/>
-                <w:color w:val="000000"/>
-                <w:sz w:val="20"/>
-                <w:szCs w:val="20"/>
-                <w:lang w:eastAsia="es-PE"/>
-              </w:rPr>
-              <w:t>varchar(100)</w:t>
+            <w:proofErr w:type="spellStart"/>
+            <w:r>
+              <w:rPr>
+                <w:rFonts w:ascii="Arial" w:hAnsi="Arial" w:cs="Arial"/>
+                <w:color w:val="000000"/>
+                <w:sz w:val="20"/>
+                <w:szCs w:val="20"/>
+                <w:lang w:eastAsia="es-PE"/>
+              </w:rPr>
+              <w:t>varchar</w:t>
+            </w:r>
+            <w:proofErr w:type="spellEnd"/>
+            <w:r>
+              <w:rPr>
+                <w:rFonts w:ascii="Arial" w:hAnsi="Arial" w:cs="Arial"/>
+                <w:color w:val="000000"/>
+                <w:sz w:val="20"/>
+                <w:szCs w:val="20"/>
+                <w:lang w:eastAsia="es-PE"/>
+              </w:rPr>
+              <w:t>(100)</w:t>
             </w:r>
           </w:p>
         </w:tc>
@@ -5560,15 +5804,27 @@
                 <w:lang w:eastAsia="es-PE"/>
               </w:rPr>
             </w:pPr>
-            <w:r>
-              <w:rPr>
-                <w:rFonts w:ascii="Arial" w:hAnsi="Arial" w:cs="Arial"/>
-                <w:color w:val="000000"/>
-                <w:sz w:val="20"/>
-                <w:szCs w:val="20"/>
-                <w:lang w:eastAsia="es-PE"/>
-              </w:rPr>
-              <w:t>varchar(7)</w:t>
+            <w:proofErr w:type="spellStart"/>
+            <w:r>
+              <w:rPr>
+                <w:rFonts w:ascii="Arial" w:hAnsi="Arial" w:cs="Arial"/>
+                <w:color w:val="000000"/>
+                <w:sz w:val="20"/>
+                <w:szCs w:val="20"/>
+                <w:lang w:eastAsia="es-PE"/>
+              </w:rPr>
+              <w:t>varchar</w:t>
+            </w:r>
+            <w:proofErr w:type="spellEnd"/>
+            <w:r>
+              <w:rPr>
+                <w:rFonts w:ascii="Arial" w:hAnsi="Arial" w:cs="Arial"/>
+                <w:color w:val="000000"/>
+                <w:sz w:val="20"/>
+                <w:szCs w:val="20"/>
+                <w:lang w:eastAsia="es-PE"/>
+              </w:rPr>
+              <w:t>(7)</w:t>
             </w:r>
           </w:p>
         </w:tc>
@@ -5700,15 +5956,27 @@
                 <w:lang w:eastAsia="es-PE"/>
               </w:rPr>
             </w:pPr>
-            <w:r>
-              <w:rPr>
-                <w:rFonts w:ascii="Arial" w:hAnsi="Arial" w:cs="Arial"/>
-                <w:color w:val="000000"/>
-                <w:sz w:val="20"/>
-                <w:szCs w:val="20"/>
-                <w:lang w:eastAsia="es-PE"/>
-              </w:rPr>
-              <w:t>varchar(5)</w:t>
+            <w:proofErr w:type="spellStart"/>
+            <w:r>
+              <w:rPr>
+                <w:rFonts w:ascii="Arial" w:hAnsi="Arial" w:cs="Arial"/>
+                <w:color w:val="000000"/>
+                <w:sz w:val="20"/>
+                <w:szCs w:val="20"/>
+                <w:lang w:eastAsia="es-PE"/>
+              </w:rPr>
+              <w:t>varchar</w:t>
+            </w:r>
+            <w:proofErr w:type="spellEnd"/>
+            <w:r>
+              <w:rPr>
+                <w:rFonts w:ascii="Arial" w:hAnsi="Arial" w:cs="Arial"/>
+                <w:color w:val="000000"/>
+                <w:sz w:val="20"/>
+                <w:szCs w:val="20"/>
+                <w:lang w:eastAsia="es-PE"/>
+              </w:rPr>
+              <w:t>(5)</w:t>
             </w:r>
           </w:p>
         </w:tc>
@@ -5830,15 +6098,27 @@
                 <w:lang w:eastAsia="es-PE"/>
               </w:rPr>
             </w:pPr>
-            <w:r>
-              <w:rPr>
-                <w:rFonts w:ascii="Arial" w:hAnsi="Arial" w:cs="Arial"/>
-                <w:color w:val="000000"/>
-                <w:sz w:val="20"/>
-                <w:szCs w:val="20"/>
-                <w:lang w:eastAsia="es-PE"/>
-              </w:rPr>
-              <w:t>varchar(50)</w:t>
+            <w:proofErr w:type="spellStart"/>
+            <w:r>
+              <w:rPr>
+                <w:rFonts w:ascii="Arial" w:hAnsi="Arial" w:cs="Arial"/>
+                <w:color w:val="000000"/>
+                <w:sz w:val="20"/>
+                <w:szCs w:val="20"/>
+                <w:lang w:eastAsia="es-PE"/>
+              </w:rPr>
+              <w:t>varchar</w:t>
+            </w:r>
+            <w:proofErr w:type="spellEnd"/>
+            <w:r>
+              <w:rPr>
+                <w:rFonts w:ascii="Arial" w:hAnsi="Arial" w:cs="Arial"/>
+                <w:color w:val="000000"/>
+                <w:sz w:val="20"/>
+                <w:szCs w:val="20"/>
+                <w:lang w:eastAsia="es-PE"/>
+              </w:rPr>
+              <w:t>(50)</w:t>
             </w:r>
           </w:p>
         </w:tc>
@@ -5960,15 +6240,27 @@
                 <w:lang w:eastAsia="es-PE"/>
               </w:rPr>
             </w:pPr>
-            <w:r>
-              <w:rPr>
-                <w:rFonts w:ascii="Arial" w:hAnsi="Arial" w:cs="Arial"/>
-                <w:color w:val="000000"/>
-                <w:sz w:val="20"/>
-                <w:szCs w:val="20"/>
-                <w:lang w:eastAsia="es-PE"/>
-              </w:rPr>
-              <w:t>varchar(15)</w:t>
+            <w:proofErr w:type="spellStart"/>
+            <w:r>
+              <w:rPr>
+                <w:rFonts w:ascii="Arial" w:hAnsi="Arial" w:cs="Arial"/>
+                <w:color w:val="000000"/>
+                <w:sz w:val="20"/>
+                <w:szCs w:val="20"/>
+                <w:lang w:eastAsia="es-PE"/>
+              </w:rPr>
+              <w:t>varchar</w:t>
+            </w:r>
+            <w:proofErr w:type="spellEnd"/>
+            <w:r>
+              <w:rPr>
+                <w:rFonts w:ascii="Arial" w:hAnsi="Arial" w:cs="Arial"/>
+                <w:color w:val="000000"/>
+                <w:sz w:val="20"/>
+                <w:szCs w:val="20"/>
+                <w:lang w:eastAsia="es-PE"/>
+              </w:rPr>
+              <w:t>(15)</w:t>
             </w:r>
           </w:p>
         </w:tc>
@@ -5995,15 +6287,27 @@
                 <w:lang w:eastAsia="es-PE"/>
               </w:rPr>
             </w:pPr>
-            <w:r>
-              <w:rPr>
-                <w:rFonts w:ascii="Arial" w:hAnsi="Arial" w:cs="Arial"/>
-                <w:color w:val="000000"/>
-                <w:sz w:val="20"/>
-                <w:szCs w:val="20"/>
-                <w:lang w:eastAsia="es-PE"/>
-              </w:rPr>
-              <w:t xml:space="preserve">Nro de Fax del </w:t>
+            <w:proofErr w:type="spellStart"/>
+            <w:r>
+              <w:rPr>
+                <w:rFonts w:ascii="Arial" w:hAnsi="Arial" w:cs="Arial"/>
+                <w:color w:val="000000"/>
+                <w:sz w:val="20"/>
+                <w:szCs w:val="20"/>
+                <w:lang w:eastAsia="es-PE"/>
+              </w:rPr>
+              <w:t>Nro</w:t>
+            </w:r>
+            <w:proofErr w:type="spellEnd"/>
+            <w:r>
+              <w:rPr>
+                <w:rFonts w:ascii="Arial" w:hAnsi="Arial" w:cs="Arial"/>
+                <w:color w:val="000000"/>
+                <w:sz w:val="20"/>
+                <w:szCs w:val="20"/>
+                <w:lang w:eastAsia="es-PE"/>
+              </w:rPr>
+              <w:t xml:space="preserve"> de Fax del </w:t>
             </w:r>
             <w:r>
               <w:rPr>
@@ -6090,15 +6394,27 @@
                 <w:lang w:eastAsia="es-PE"/>
               </w:rPr>
             </w:pPr>
-            <w:r>
-              <w:rPr>
-                <w:rFonts w:ascii="Arial" w:hAnsi="Arial" w:cs="Arial"/>
-                <w:color w:val="000000"/>
-                <w:sz w:val="20"/>
-                <w:szCs w:val="20"/>
-                <w:lang w:eastAsia="es-PE"/>
-              </w:rPr>
-              <w:t>varchar(20)</w:t>
+            <w:proofErr w:type="spellStart"/>
+            <w:r>
+              <w:rPr>
+                <w:rFonts w:ascii="Arial" w:hAnsi="Arial" w:cs="Arial"/>
+                <w:color w:val="000000"/>
+                <w:sz w:val="20"/>
+                <w:szCs w:val="20"/>
+                <w:lang w:eastAsia="es-PE"/>
+              </w:rPr>
+              <w:t>varchar</w:t>
+            </w:r>
+            <w:proofErr w:type="spellEnd"/>
+            <w:r>
+              <w:rPr>
+                <w:rFonts w:ascii="Arial" w:hAnsi="Arial" w:cs="Arial"/>
+                <w:color w:val="000000"/>
+                <w:sz w:val="20"/>
+                <w:szCs w:val="20"/>
+                <w:lang w:eastAsia="es-PE"/>
+              </w:rPr>
+              <w:t>(20)</w:t>
             </w:r>
           </w:p>
         </w:tc>
@@ -6210,15 +6526,27 @@
                 <w:lang w:eastAsia="es-PE"/>
               </w:rPr>
             </w:pPr>
-            <w:r>
-              <w:rPr>
-                <w:rFonts w:ascii="Arial" w:hAnsi="Arial" w:cs="Arial"/>
-                <w:color w:val="000000"/>
-                <w:sz w:val="20"/>
-                <w:szCs w:val="20"/>
-                <w:lang w:eastAsia="es-PE"/>
-              </w:rPr>
-              <w:t>varchar(100)</w:t>
+            <w:proofErr w:type="spellStart"/>
+            <w:r>
+              <w:rPr>
+                <w:rFonts w:ascii="Arial" w:hAnsi="Arial" w:cs="Arial"/>
+                <w:color w:val="000000"/>
+                <w:sz w:val="20"/>
+                <w:szCs w:val="20"/>
+                <w:lang w:eastAsia="es-PE"/>
+              </w:rPr>
+              <w:t>varchar</w:t>
+            </w:r>
+            <w:proofErr w:type="spellEnd"/>
+            <w:r>
+              <w:rPr>
+                <w:rFonts w:ascii="Arial" w:hAnsi="Arial" w:cs="Arial"/>
+                <w:color w:val="000000"/>
+                <w:sz w:val="20"/>
+                <w:szCs w:val="20"/>
+                <w:lang w:eastAsia="es-PE"/>
+              </w:rPr>
+              <w:t>(100)</w:t>
             </w:r>
           </w:p>
         </w:tc>
@@ -6390,6 +6718,7 @@
                 <w:lang w:eastAsia="es-PE"/>
               </w:rPr>
             </w:pPr>
+            <w:proofErr w:type="spellStart"/>
             <w:r>
               <w:rPr>
                 <w:rFonts w:ascii="Arial" w:hAnsi="Arial" w:cs="Arial"/>
@@ -6400,6 +6729,7 @@
               </w:rPr>
               <w:t>int</w:t>
             </w:r>
+            <w:proofErr w:type="spellEnd"/>
           </w:p>
         </w:tc>
         <w:tc>
@@ -6551,6 +6881,7 @@
                 <w:lang w:eastAsia="es-PE"/>
               </w:rPr>
             </w:pPr>
+            <w:proofErr w:type="spellStart"/>
             <w:r>
               <w:rPr>
                 <w:rFonts w:ascii="Arial" w:hAnsi="Arial" w:cs="Arial"/>
@@ -6561,6 +6892,7 @@
               </w:rPr>
               <w:t>datetime</w:t>
             </w:r>
+            <w:proofErr w:type="spellEnd"/>
           </w:p>
         </w:tc>
         <w:tc>
@@ -6632,14 +6964,14 @@
           <w:lang w:val="es-ES"/>
         </w:rPr>
       </w:pPr>
-      <w:bookmarkStart w:id="3" w:name="_Toc345243255"/>
+      <w:bookmarkStart w:id="5" w:name="_Toc345282297"/>
       <w:r>
         <w:rPr>
           <w:lang w:val="es-ES"/>
         </w:rPr>
         <w:t>CONTRATO</w:t>
       </w:r>
-      <w:bookmarkEnd w:id="3"/>
+      <w:bookmarkEnd w:id="5"/>
     </w:p>
     <w:p>
       <w:r>
@@ -6852,6 +7184,7 @@
                 <w:lang w:eastAsia="es-PE"/>
               </w:rPr>
             </w:pPr>
+            <w:proofErr w:type="spellStart"/>
             <w:r>
               <w:rPr>
                 <w:rFonts w:ascii="Arial" w:hAnsi="Arial" w:cs="Arial"/>
@@ -6862,6 +7195,7 @@
               </w:rPr>
               <w:t>int</w:t>
             </w:r>
+            <w:proofErr w:type="spellEnd"/>
           </w:p>
         </w:tc>
         <w:tc>
@@ -6992,18 +7326,30 @@
                 <w:lang w:eastAsia="es-PE"/>
               </w:rPr>
             </w:pPr>
-            <w:r>
-              <w:rPr>
-                <w:rFonts w:ascii="Arial" w:hAnsi="Arial" w:cs="Arial"/>
-                <w:color w:val="000000"/>
-                <w:sz w:val="20"/>
-                <w:szCs w:val="20"/>
-                <w:lang w:eastAsia="es-PE"/>
-              </w:rPr>
-              <w:t>char(10</w:t>
-            </w:r>
-            <w:bookmarkStart w:id="4" w:name="_GoBack"/>
-            <w:bookmarkEnd w:id="4"/>
+            <w:proofErr w:type="spellStart"/>
+            <w:r>
+              <w:rPr>
+                <w:rFonts w:ascii="Arial" w:hAnsi="Arial" w:cs="Arial"/>
+                <w:color w:val="000000"/>
+                <w:sz w:val="20"/>
+                <w:szCs w:val="20"/>
+                <w:lang w:eastAsia="es-PE"/>
+              </w:rPr>
+              <w:t>char</w:t>
+            </w:r>
+            <w:proofErr w:type="spellEnd"/>
+            <w:r>
+              <w:rPr>
+                <w:rFonts w:ascii="Arial" w:hAnsi="Arial" w:cs="Arial"/>
+                <w:color w:val="000000"/>
+                <w:sz w:val="20"/>
+                <w:szCs w:val="20"/>
+                <w:lang w:eastAsia="es-PE"/>
+              </w:rPr>
+              <w:t>(10</w:t>
+            </w:r>
+            <w:bookmarkStart w:id="6" w:name="_GoBack"/>
+            <w:bookmarkEnd w:id="6"/>
             <w:r>
               <w:rPr>
                 <w:rFonts w:ascii="Arial" w:hAnsi="Arial" w:cs="Arial"/>
@@ -7134,15 +7480,27 @@
                 <w:lang w:eastAsia="es-PE"/>
               </w:rPr>
             </w:pPr>
-            <w:r>
-              <w:rPr>
-                <w:rFonts w:ascii="Arial" w:hAnsi="Arial" w:cs="Arial"/>
-                <w:color w:val="000000"/>
-                <w:sz w:val="20"/>
-                <w:szCs w:val="20"/>
-                <w:lang w:eastAsia="es-PE"/>
-              </w:rPr>
-              <w:t>char(1)</w:t>
+            <w:proofErr w:type="spellStart"/>
+            <w:r>
+              <w:rPr>
+                <w:rFonts w:ascii="Arial" w:hAnsi="Arial" w:cs="Arial"/>
+                <w:color w:val="000000"/>
+                <w:sz w:val="20"/>
+                <w:szCs w:val="20"/>
+                <w:lang w:eastAsia="es-PE"/>
+              </w:rPr>
+              <w:t>char</w:t>
+            </w:r>
+            <w:proofErr w:type="spellEnd"/>
+            <w:r>
+              <w:rPr>
+                <w:rFonts w:ascii="Arial" w:hAnsi="Arial" w:cs="Arial"/>
+                <w:color w:val="000000"/>
+                <w:sz w:val="20"/>
+                <w:szCs w:val="20"/>
+                <w:lang w:eastAsia="es-PE"/>
+              </w:rPr>
+              <w:t>(1)</w:t>
             </w:r>
           </w:p>
         </w:tc>
@@ -7284,6 +7642,7 @@
                 <w:lang w:eastAsia="es-PE"/>
               </w:rPr>
             </w:pPr>
+            <w:proofErr w:type="spellStart"/>
             <w:r>
               <w:rPr>
                 <w:rFonts w:ascii="Arial" w:hAnsi="Arial" w:cs="Arial"/>
@@ -7294,6 +7653,7 @@
               </w:rPr>
               <w:t>datetime</w:t>
             </w:r>
+            <w:proofErr w:type="spellEnd"/>
           </w:p>
         </w:tc>
         <w:tc>
@@ -7424,6 +7784,7 @@
                 <w:lang w:eastAsia="es-PE"/>
               </w:rPr>
             </w:pPr>
+            <w:proofErr w:type="spellStart"/>
             <w:r>
               <w:rPr>
                 <w:rFonts w:ascii="Arial" w:hAnsi="Arial" w:cs="Arial"/>
@@ -7434,6 +7795,7 @@
               </w:rPr>
               <w:t>datetime</w:t>
             </w:r>
+            <w:proofErr w:type="spellEnd"/>
           </w:p>
         </w:tc>
         <w:tc>
@@ -7499,6 +7861,7 @@
                 <w:lang w:eastAsia="es-PE"/>
               </w:rPr>
             </w:pPr>
+            <w:commentRangeStart w:id="7"/>
             <w:r>
               <w:rPr>
                 <w:rFonts w:ascii="Arial" w:hAnsi="Arial" w:cs="Arial"/>
@@ -7509,6 +7872,13 @@
               </w:rPr>
               <w:t>MONTO</w:t>
             </w:r>
+            <w:commentRangeEnd w:id="7"/>
+            <w:r>
+              <w:rPr>
+                <w:rStyle w:val="Refdecomentario"/>
+              </w:rPr>
+              <w:commentReference w:id="7"/>
+            </w:r>
           </w:p>
         </w:tc>
         <w:tc>
@@ -7534,6 +7904,7 @@
                 <w:lang w:eastAsia="es-PE"/>
               </w:rPr>
             </w:pPr>
+            <w:proofErr w:type="spellStart"/>
             <w:r>
               <w:rPr>
                 <w:rFonts w:ascii="Arial" w:hAnsi="Arial" w:cs="Arial"/>
@@ -7544,6 +7915,7 @@
               </w:rPr>
               <w:t>money</w:t>
             </w:r>
+            <w:proofErr w:type="spellEnd"/>
           </w:p>
         </w:tc>
         <w:tc>
@@ -7644,15 +8016,27 @@
                 <w:lang w:eastAsia="es-PE"/>
               </w:rPr>
             </w:pPr>
-            <w:r>
-              <w:rPr>
-                <w:rFonts w:ascii="Arial" w:hAnsi="Arial" w:cs="Arial"/>
-                <w:color w:val="000000"/>
-                <w:sz w:val="20"/>
-                <w:szCs w:val="20"/>
-                <w:lang w:eastAsia="es-PE"/>
-              </w:rPr>
-              <w:t>Varchar(1000)</w:t>
+            <w:proofErr w:type="spellStart"/>
+            <w:r>
+              <w:rPr>
+                <w:rFonts w:ascii="Arial" w:hAnsi="Arial" w:cs="Arial"/>
+                <w:color w:val="000000"/>
+                <w:sz w:val="20"/>
+                <w:szCs w:val="20"/>
+                <w:lang w:eastAsia="es-PE"/>
+              </w:rPr>
+              <w:t>Varchar</w:t>
+            </w:r>
+            <w:proofErr w:type="spellEnd"/>
+            <w:r>
+              <w:rPr>
+                <w:rFonts w:ascii="Arial" w:hAnsi="Arial" w:cs="Arial"/>
+                <w:color w:val="000000"/>
+                <w:sz w:val="20"/>
+                <w:szCs w:val="20"/>
+                <w:lang w:eastAsia="es-PE"/>
+              </w:rPr>
+              <w:t>(1000)</w:t>
             </w:r>
           </w:p>
         </w:tc>
@@ -7754,15 +8138,27 @@
                 <w:lang w:eastAsia="es-PE"/>
               </w:rPr>
             </w:pPr>
-            <w:r>
-              <w:rPr>
-                <w:rFonts w:ascii="Arial" w:hAnsi="Arial" w:cs="Arial"/>
-                <w:color w:val="000000"/>
-                <w:sz w:val="20"/>
-                <w:szCs w:val="20"/>
-                <w:lang w:eastAsia="es-PE"/>
-              </w:rPr>
-              <w:t>Varchar(1000)</w:t>
+            <w:proofErr w:type="spellStart"/>
+            <w:r>
+              <w:rPr>
+                <w:rFonts w:ascii="Arial" w:hAnsi="Arial" w:cs="Arial"/>
+                <w:color w:val="000000"/>
+                <w:sz w:val="20"/>
+                <w:szCs w:val="20"/>
+                <w:lang w:eastAsia="es-PE"/>
+              </w:rPr>
+              <w:t>Varchar</w:t>
+            </w:r>
+            <w:proofErr w:type="spellEnd"/>
+            <w:r>
+              <w:rPr>
+                <w:rFonts w:ascii="Arial" w:hAnsi="Arial" w:cs="Arial"/>
+                <w:color w:val="000000"/>
+                <w:sz w:val="20"/>
+                <w:szCs w:val="20"/>
+                <w:lang w:eastAsia="es-PE"/>
+              </w:rPr>
+              <w:t>(1000)</w:t>
             </w:r>
           </w:p>
         </w:tc>
@@ -7864,15 +8260,27 @@
                 <w:lang w:eastAsia="es-PE"/>
               </w:rPr>
             </w:pPr>
-            <w:r>
-              <w:rPr>
-                <w:rFonts w:ascii="Arial" w:hAnsi="Arial" w:cs="Arial"/>
-                <w:color w:val="000000"/>
-                <w:sz w:val="20"/>
-                <w:szCs w:val="20"/>
-                <w:lang w:eastAsia="es-PE"/>
-              </w:rPr>
-              <w:t>char(1)</w:t>
+            <w:proofErr w:type="spellStart"/>
+            <w:r>
+              <w:rPr>
+                <w:rFonts w:ascii="Arial" w:hAnsi="Arial" w:cs="Arial"/>
+                <w:color w:val="000000"/>
+                <w:sz w:val="20"/>
+                <w:szCs w:val="20"/>
+                <w:lang w:eastAsia="es-PE"/>
+              </w:rPr>
+              <w:t>char</w:t>
+            </w:r>
+            <w:proofErr w:type="spellEnd"/>
+            <w:r>
+              <w:rPr>
+                <w:rFonts w:ascii="Arial" w:hAnsi="Arial" w:cs="Arial"/>
+                <w:color w:val="000000"/>
+                <w:sz w:val="20"/>
+                <w:szCs w:val="20"/>
+                <w:lang w:eastAsia="es-PE"/>
+              </w:rPr>
+              <w:t>(1)</w:t>
             </w:r>
           </w:p>
         </w:tc>
@@ -8014,6 +8422,7 @@
                 <w:lang w:eastAsia="es-PE"/>
               </w:rPr>
             </w:pPr>
+            <w:proofErr w:type="spellStart"/>
             <w:r>
               <w:rPr>
                 <w:rFonts w:ascii="Arial" w:hAnsi="Arial" w:cs="Arial"/>
@@ -8024,6 +8433,7 @@
               </w:rPr>
               <w:t>datetime</w:t>
             </w:r>
+            <w:proofErr w:type="spellEnd"/>
           </w:p>
         </w:tc>
         <w:tc>
@@ -8134,15 +8544,27 @@
                 <w:lang w:eastAsia="es-PE"/>
               </w:rPr>
             </w:pPr>
-            <w:r>
-              <w:rPr>
-                <w:rFonts w:ascii="Arial" w:hAnsi="Arial" w:cs="Arial"/>
-                <w:color w:val="000000"/>
-                <w:sz w:val="20"/>
-                <w:szCs w:val="20"/>
-                <w:lang w:eastAsia="es-PE"/>
-              </w:rPr>
-              <w:t>varchar(300)</w:t>
+            <w:proofErr w:type="spellStart"/>
+            <w:r>
+              <w:rPr>
+                <w:rFonts w:ascii="Arial" w:hAnsi="Arial" w:cs="Arial"/>
+                <w:color w:val="000000"/>
+                <w:sz w:val="20"/>
+                <w:szCs w:val="20"/>
+                <w:lang w:eastAsia="es-PE"/>
+              </w:rPr>
+              <w:t>varchar</w:t>
+            </w:r>
+            <w:proofErr w:type="spellEnd"/>
+            <w:r>
+              <w:rPr>
+                <w:rFonts w:ascii="Arial" w:hAnsi="Arial" w:cs="Arial"/>
+                <w:color w:val="000000"/>
+                <w:sz w:val="20"/>
+                <w:szCs w:val="20"/>
+                <w:lang w:eastAsia="es-PE"/>
+              </w:rPr>
+              <w:t>(300)</w:t>
             </w:r>
           </w:p>
         </w:tc>
@@ -8264,6 +8686,7 @@
                 <w:lang w:eastAsia="es-PE"/>
               </w:rPr>
             </w:pPr>
+            <w:proofErr w:type="spellStart"/>
             <w:r>
               <w:rPr>
                 <w:rFonts w:ascii="Arial" w:hAnsi="Arial" w:cs="Arial"/>
@@ -8274,6 +8697,7 @@
               </w:rPr>
               <w:t>int</w:t>
             </w:r>
+            <w:proofErr w:type="spellEnd"/>
           </w:p>
         </w:tc>
         <w:tc>
@@ -8384,6 +8808,7 @@
                 <w:lang w:eastAsia="es-PE"/>
               </w:rPr>
             </w:pPr>
+            <w:proofErr w:type="spellStart"/>
             <w:r>
               <w:rPr>
                 <w:rFonts w:ascii="Arial" w:hAnsi="Arial" w:cs="Arial"/>
@@ -8394,6 +8819,7 @@
               </w:rPr>
               <w:t>int</w:t>
             </w:r>
+            <w:proofErr w:type="spellEnd"/>
           </w:p>
         </w:tc>
         <w:tc>
@@ -8504,6 +8930,7 @@
                 <w:lang w:eastAsia="es-PE"/>
               </w:rPr>
             </w:pPr>
+            <w:proofErr w:type="spellStart"/>
             <w:r>
               <w:rPr>
                 <w:rFonts w:ascii="Arial" w:hAnsi="Arial" w:cs="Arial"/>
@@ -8514,6 +8941,7 @@
               </w:rPr>
               <w:t>int</w:t>
             </w:r>
+            <w:proofErr w:type="spellEnd"/>
           </w:p>
         </w:tc>
         <w:tc>
@@ -8624,15 +9052,27 @@
                 <w:lang w:eastAsia="es-PE"/>
               </w:rPr>
             </w:pPr>
-            <w:r>
-              <w:rPr>
-                <w:rFonts w:ascii="Arial" w:hAnsi="Arial" w:cs="Arial"/>
-                <w:color w:val="000000"/>
-                <w:sz w:val="20"/>
-                <w:szCs w:val="20"/>
-                <w:lang w:eastAsia="es-PE"/>
-              </w:rPr>
-              <w:t>char(3)</w:t>
+            <w:proofErr w:type="spellStart"/>
+            <w:r>
+              <w:rPr>
+                <w:rFonts w:ascii="Arial" w:hAnsi="Arial" w:cs="Arial"/>
+                <w:color w:val="000000"/>
+                <w:sz w:val="20"/>
+                <w:szCs w:val="20"/>
+                <w:lang w:eastAsia="es-PE"/>
+              </w:rPr>
+              <w:t>char</w:t>
+            </w:r>
+            <w:proofErr w:type="spellEnd"/>
+            <w:r>
+              <w:rPr>
+                <w:rFonts w:ascii="Arial" w:hAnsi="Arial" w:cs="Arial"/>
+                <w:color w:val="000000"/>
+                <w:sz w:val="20"/>
+                <w:szCs w:val="20"/>
+                <w:lang w:eastAsia="es-PE"/>
+              </w:rPr>
+              <w:t>(3)</w:t>
             </w:r>
           </w:p>
         </w:tc>
@@ -8784,6 +9224,7 @@
                 <w:lang w:eastAsia="es-PE"/>
               </w:rPr>
             </w:pPr>
+            <w:proofErr w:type="spellStart"/>
             <w:r>
               <w:rPr>
                 <w:rFonts w:ascii="Arial" w:hAnsi="Arial" w:cs="Arial"/>
@@ -8794,6 +9235,7 @@
               </w:rPr>
               <w:t>int</w:t>
             </w:r>
+            <w:proofErr w:type="spellEnd"/>
           </w:p>
         </w:tc>
         <w:tc>
@@ -8964,6 +9406,7 @@
                 <w:lang w:eastAsia="es-PE"/>
               </w:rPr>
             </w:pPr>
+            <w:proofErr w:type="spellStart"/>
             <w:r>
               <w:rPr>
                 <w:rFonts w:ascii="Arial" w:hAnsi="Arial" w:cs="Arial"/>
@@ -8974,6 +9417,7 @@
               </w:rPr>
               <w:t>DateTime</w:t>
             </w:r>
+            <w:proofErr w:type="spellEnd"/>
           </w:p>
         </w:tc>
         <w:tc>
@@ -9055,14 +9499,14 @@
           <w:lang w:val="es-ES"/>
         </w:rPr>
       </w:pPr>
-      <w:bookmarkStart w:id="5" w:name="_Toc345243256"/>
+      <w:bookmarkStart w:id="8" w:name="_Toc345282298"/>
       <w:r>
         <w:rPr>
           <w:lang w:val="es-ES"/>
         </w:rPr>
         <w:t>LINEA_SERVICIO</w:t>
       </w:r>
-      <w:bookmarkEnd w:id="5"/>
+      <w:bookmarkEnd w:id="8"/>
     </w:p>
     <w:p>
       <w:r>
@@ -9278,6 +9722,7 @@
                 <w:lang w:eastAsia="es-PE"/>
               </w:rPr>
             </w:pPr>
+            <w:proofErr w:type="spellStart"/>
             <w:r>
               <w:rPr>
                 <w:rFonts w:ascii="Arial" w:hAnsi="Arial" w:cs="Arial"/>
@@ -9298,6 +9743,7 @@
               </w:rPr>
               <w:t>nt</w:t>
             </w:r>
+            <w:proofErr w:type="spellEnd"/>
           </w:p>
         </w:tc>
         <w:tc>
@@ -9408,15 +9854,27 @@
                 <w:lang w:eastAsia="es-PE"/>
               </w:rPr>
             </w:pPr>
-            <w:r>
-              <w:rPr>
-                <w:rFonts w:ascii="Arial" w:hAnsi="Arial" w:cs="Arial"/>
-                <w:color w:val="000000"/>
-                <w:sz w:val="20"/>
-                <w:szCs w:val="20"/>
-                <w:lang w:eastAsia="es-PE"/>
-              </w:rPr>
-              <w:t>varchar(5</w:t>
+            <w:proofErr w:type="spellStart"/>
+            <w:r>
+              <w:rPr>
+                <w:rFonts w:ascii="Arial" w:hAnsi="Arial" w:cs="Arial"/>
+                <w:color w:val="000000"/>
+                <w:sz w:val="20"/>
+                <w:szCs w:val="20"/>
+                <w:lang w:eastAsia="es-PE"/>
+              </w:rPr>
+              <w:t>varchar</w:t>
+            </w:r>
+            <w:proofErr w:type="spellEnd"/>
+            <w:r>
+              <w:rPr>
+                <w:rFonts w:ascii="Arial" w:hAnsi="Arial" w:cs="Arial"/>
+                <w:color w:val="000000"/>
+                <w:sz w:val="20"/>
+                <w:szCs w:val="20"/>
+                <w:lang w:eastAsia="es-PE"/>
+              </w:rPr>
+              <w:t>(5</w:t>
             </w:r>
             <w:r>
               <w:rPr>
@@ -9499,14 +9957,14 @@
           <w:lang w:val="es-ES"/>
         </w:rPr>
       </w:pPr>
-      <w:bookmarkStart w:id="6" w:name="_Toc345243257"/>
+      <w:bookmarkStart w:id="9" w:name="_Toc345282299"/>
       <w:r>
         <w:rPr>
           <w:lang w:val="es-ES"/>
         </w:rPr>
         <w:t>SERVICIO</w:t>
       </w:r>
-      <w:bookmarkEnd w:id="6"/>
+      <w:bookmarkEnd w:id="9"/>
     </w:p>
     <w:p>
       <w:r>
@@ -9717,6 +10175,7 @@
                 <w:lang w:eastAsia="es-PE"/>
               </w:rPr>
             </w:pPr>
+            <w:proofErr w:type="spellStart"/>
             <w:r>
               <w:rPr>
                 <w:rFonts w:ascii="Arial" w:hAnsi="Arial" w:cs="Arial"/>
@@ -9737,6 +10196,7 @@
               </w:rPr>
               <w:t>nt</w:t>
             </w:r>
+            <w:proofErr w:type="spellEnd"/>
           </w:p>
         </w:tc>
         <w:tc>
@@ -9847,6 +10307,7 @@
                 <w:lang w:eastAsia="es-PE"/>
               </w:rPr>
             </w:pPr>
+            <w:proofErr w:type="spellStart"/>
             <w:r>
               <w:rPr>
                 <w:rFonts w:ascii="Arial" w:hAnsi="Arial" w:cs="Arial"/>
@@ -9867,6 +10328,7 @@
               </w:rPr>
               <w:t>nt</w:t>
             </w:r>
+            <w:proofErr w:type="spellEnd"/>
           </w:p>
         </w:tc>
         <w:tc>
@@ -9997,15 +10459,27 @@
                 <w:lang w:eastAsia="es-PE"/>
               </w:rPr>
             </w:pPr>
-            <w:r>
-              <w:rPr>
-                <w:rFonts w:ascii="Arial" w:hAnsi="Arial" w:cs="Arial"/>
-                <w:color w:val="000000"/>
-                <w:sz w:val="20"/>
-                <w:szCs w:val="20"/>
-                <w:lang w:eastAsia="es-PE"/>
-              </w:rPr>
-              <w:t>varchar(5</w:t>
+            <w:proofErr w:type="spellStart"/>
+            <w:r>
+              <w:rPr>
+                <w:rFonts w:ascii="Arial" w:hAnsi="Arial" w:cs="Arial"/>
+                <w:color w:val="000000"/>
+                <w:sz w:val="20"/>
+                <w:szCs w:val="20"/>
+                <w:lang w:eastAsia="es-PE"/>
+              </w:rPr>
+              <w:t>varchar</w:t>
+            </w:r>
+            <w:proofErr w:type="spellEnd"/>
+            <w:r>
+              <w:rPr>
+                <w:rFonts w:ascii="Arial" w:hAnsi="Arial" w:cs="Arial"/>
+                <w:color w:val="000000"/>
+                <w:sz w:val="20"/>
+                <w:szCs w:val="20"/>
+                <w:lang w:eastAsia="es-PE"/>
+              </w:rPr>
+              <w:t>(5</w:t>
             </w:r>
             <w:r>
               <w:rPr>
@@ -10087,14 +10561,14 @@
           <w:lang w:val="es-ES"/>
         </w:rPr>
       </w:pPr>
-      <w:bookmarkStart w:id="7" w:name="_Toc345243258"/>
+      <w:bookmarkStart w:id="10" w:name="_Toc345282300"/>
       <w:r>
         <w:rPr>
           <w:lang w:val="es-ES"/>
         </w:rPr>
         <w:t>TIPO_PENALIDAD</w:t>
       </w:r>
-      <w:bookmarkEnd w:id="7"/>
+      <w:bookmarkEnd w:id="10"/>
     </w:p>
     <w:p>
       <w:r>
@@ -10304,6 +10778,7 @@
                 <w:lang w:eastAsia="es-PE"/>
               </w:rPr>
             </w:pPr>
+            <w:proofErr w:type="spellStart"/>
             <w:r>
               <w:rPr>
                 <w:rFonts w:ascii="Arial" w:hAnsi="Arial" w:cs="Arial"/>
@@ -10314,6 +10789,7 @@
               </w:rPr>
               <w:t>int</w:t>
             </w:r>
+            <w:proofErr w:type="spellEnd"/>
           </w:p>
         </w:tc>
         <w:tc>
@@ -10414,15 +10890,27 @@
                 <w:lang w:eastAsia="es-PE"/>
               </w:rPr>
             </w:pPr>
-            <w:r>
-              <w:rPr>
-                <w:rFonts w:ascii="Arial" w:hAnsi="Arial" w:cs="Arial"/>
-                <w:color w:val="000000"/>
-                <w:sz w:val="20"/>
-                <w:szCs w:val="20"/>
-                <w:lang w:eastAsia="es-PE"/>
-              </w:rPr>
-              <w:t>varchar(35)</w:t>
+            <w:proofErr w:type="spellStart"/>
+            <w:r>
+              <w:rPr>
+                <w:rFonts w:ascii="Arial" w:hAnsi="Arial" w:cs="Arial"/>
+                <w:color w:val="000000"/>
+                <w:sz w:val="20"/>
+                <w:szCs w:val="20"/>
+                <w:lang w:eastAsia="es-PE"/>
+              </w:rPr>
+              <w:t>varchar</w:t>
+            </w:r>
+            <w:proofErr w:type="spellEnd"/>
+            <w:r>
+              <w:rPr>
+                <w:rFonts w:ascii="Arial" w:hAnsi="Arial" w:cs="Arial"/>
+                <w:color w:val="000000"/>
+                <w:sz w:val="20"/>
+                <w:szCs w:val="20"/>
+                <w:lang w:eastAsia="es-PE"/>
+              </w:rPr>
+              <w:t>(35)</w:t>
             </w:r>
           </w:p>
         </w:tc>
@@ -10489,6 +10977,7 @@
                 <w:lang w:eastAsia="es-PE"/>
               </w:rPr>
             </w:pPr>
+            <w:commentRangeStart w:id="11"/>
             <w:r>
               <w:rPr>
                 <w:rFonts w:ascii="Arial" w:hAnsi="Arial" w:cs="Arial"/>
@@ -10509,6 +10998,13 @@
               </w:rPr>
               <w:t>SANCION</w:t>
             </w:r>
+            <w:commentRangeEnd w:id="11"/>
+            <w:r>
+              <w:rPr>
+                <w:rStyle w:val="Refdecomentario"/>
+              </w:rPr>
+              <w:commentReference w:id="11"/>
+            </w:r>
           </w:p>
         </w:tc>
         <w:tc>
@@ -10534,15 +11030,27 @@
                 <w:lang w:eastAsia="es-PE"/>
               </w:rPr>
             </w:pPr>
-            <w:r>
-              <w:rPr>
-                <w:rFonts w:ascii="Arial" w:hAnsi="Arial" w:cs="Arial"/>
-                <w:color w:val="000000"/>
-                <w:sz w:val="20"/>
-                <w:szCs w:val="20"/>
-                <w:lang w:eastAsia="es-PE"/>
-              </w:rPr>
-              <w:t>varchar(1</w:t>
+            <w:proofErr w:type="spellStart"/>
+            <w:r>
+              <w:rPr>
+                <w:rFonts w:ascii="Arial" w:hAnsi="Arial" w:cs="Arial"/>
+                <w:color w:val="000000"/>
+                <w:sz w:val="20"/>
+                <w:szCs w:val="20"/>
+                <w:lang w:eastAsia="es-PE"/>
+              </w:rPr>
+              <w:t>varchar</w:t>
+            </w:r>
+            <w:proofErr w:type="spellEnd"/>
+            <w:r>
+              <w:rPr>
+                <w:rFonts w:ascii="Arial" w:hAnsi="Arial" w:cs="Arial"/>
+                <w:color w:val="000000"/>
+                <w:sz w:val="20"/>
+                <w:szCs w:val="20"/>
+                <w:lang w:eastAsia="es-PE"/>
+              </w:rPr>
+              <w:t>(1</w:t>
             </w:r>
             <w:r>
               <w:rPr>
@@ -10615,14 +11123,26 @@
           <w:lang w:val="es-ES"/>
         </w:rPr>
       </w:pPr>
-      <w:bookmarkStart w:id="8" w:name="_Toc345243259"/>
+      <w:bookmarkStart w:id="12" w:name="_Toc345282301"/>
+      <w:commentRangeStart w:id="13"/>
       <w:r>
         <w:rPr>
           <w:lang w:val="es-ES"/>
         </w:rPr>
         <w:t>PENALIDAD</w:t>
       </w:r>
-      <w:bookmarkEnd w:id="8"/>
+      <w:commentRangeEnd w:id="13"/>
+      <w:r>
+        <w:rPr>
+          <w:rStyle w:val="Refdecomentario"/>
+          <w:rFonts w:ascii="Calibri" w:eastAsia="Calibri" w:hAnsi="Calibri"/>
+          <w:b w:val="0"/>
+          <w:bCs w:val="0"/>
+          <w:kern w:val="0"/>
+        </w:rPr>
+        <w:commentReference w:id="13"/>
+      </w:r>
+      <w:bookmarkEnd w:id="12"/>
     </w:p>
     <w:p>
       <w:r>
@@ -10822,15 +11342,27 @@
                 <w:lang w:eastAsia="es-PE"/>
               </w:rPr>
             </w:pPr>
-            <w:r>
-              <w:rPr>
-                <w:rFonts w:ascii="Arial" w:hAnsi="Arial" w:cs="Arial"/>
-                <w:color w:val="000000"/>
-                <w:sz w:val="20"/>
-                <w:szCs w:val="20"/>
-                <w:lang w:eastAsia="es-PE"/>
-              </w:rPr>
-              <w:t>char(7)</w:t>
+            <w:proofErr w:type="spellStart"/>
+            <w:r>
+              <w:rPr>
+                <w:rFonts w:ascii="Arial" w:hAnsi="Arial" w:cs="Arial"/>
+                <w:color w:val="000000"/>
+                <w:sz w:val="20"/>
+                <w:szCs w:val="20"/>
+                <w:lang w:eastAsia="es-PE"/>
+              </w:rPr>
+              <w:t>char</w:t>
+            </w:r>
+            <w:proofErr w:type="spellEnd"/>
+            <w:r>
+              <w:rPr>
+                <w:rFonts w:ascii="Arial" w:hAnsi="Arial" w:cs="Arial"/>
+                <w:color w:val="000000"/>
+                <w:sz w:val="20"/>
+                <w:szCs w:val="20"/>
+                <w:lang w:eastAsia="es-PE"/>
+              </w:rPr>
+              <w:t>(7)</w:t>
             </w:r>
           </w:p>
         </w:tc>
@@ -10942,15 +11474,27 @@
                 <w:lang w:eastAsia="es-PE"/>
               </w:rPr>
             </w:pPr>
-            <w:r>
-              <w:rPr>
-                <w:rFonts w:ascii="Arial" w:hAnsi="Arial" w:cs="Arial"/>
-                <w:color w:val="000000"/>
-                <w:sz w:val="20"/>
-                <w:szCs w:val="20"/>
-                <w:lang w:eastAsia="es-PE"/>
-              </w:rPr>
-              <w:t>varchar(50)</w:t>
+            <w:proofErr w:type="spellStart"/>
+            <w:r>
+              <w:rPr>
+                <w:rFonts w:ascii="Arial" w:hAnsi="Arial" w:cs="Arial"/>
+                <w:color w:val="000000"/>
+                <w:sz w:val="20"/>
+                <w:szCs w:val="20"/>
+                <w:lang w:eastAsia="es-PE"/>
+              </w:rPr>
+              <w:t>varchar</w:t>
+            </w:r>
+            <w:proofErr w:type="spellEnd"/>
+            <w:r>
+              <w:rPr>
+                <w:rFonts w:ascii="Arial" w:hAnsi="Arial" w:cs="Arial"/>
+                <w:color w:val="000000"/>
+                <w:sz w:val="20"/>
+                <w:szCs w:val="20"/>
+                <w:lang w:eastAsia="es-PE"/>
+              </w:rPr>
+              <w:t>(50)</w:t>
             </w:r>
           </w:p>
         </w:tc>
@@ -11062,15 +11606,27 @@
                 <w:lang w:eastAsia="es-PE"/>
               </w:rPr>
             </w:pPr>
-            <w:r>
-              <w:rPr>
-                <w:rFonts w:ascii="Arial" w:hAnsi="Arial" w:cs="Arial"/>
-                <w:color w:val="000000"/>
-                <w:sz w:val="20"/>
-                <w:szCs w:val="20"/>
-                <w:lang w:eastAsia="es-PE"/>
-              </w:rPr>
-              <w:t>char(3)</w:t>
+            <w:proofErr w:type="spellStart"/>
+            <w:r>
+              <w:rPr>
+                <w:rFonts w:ascii="Arial" w:hAnsi="Arial" w:cs="Arial"/>
+                <w:color w:val="000000"/>
+                <w:sz w:val="20"/>
+                <w:szCs w:val="20"/>
+                <w:lang w:eastAsia="es-PE"/>
+              </w:rPr>
+              <w:t>char</w:t>
+            </w:r>
+            <w:proofErr w:type="spellEnd"/>
+            <w:r>
+              <w:rPr>
+                <w:rFonts w:ascii="Arial" w:hAnsi="Arial" w:cs="Arial"/>
+                <w:color w:val="000000"/>
+                <w:sz w:val="20"/>
+                <w:szCs w:val="20"/>
+                <w:lang w:eastAsia="es-PE"/>
+              </w:rPr>
+              <w:t>(3)</w:t>
             </w:r>
           </w:p>
         </w:tc>
@@ -11192,6 +11748,7 @@
                 <w:lang w:eastAsia="es-PE"/>
               </w:rPr>
             </w:pPr>
+            <w:proofErr w:type="spellStart"/>
             <w:r>
               <w:rPr>
                 <w:rFonts w:ascii="Arial" w:hAnsi="Arial" w:cs="Arial"/>
@@ -11202,6 +11759,7 @@
               </w:rPr>
               <w:t>int</w:t>
             </w:r>
+            <w:proofErr w:type="spellEnd"/>
           </w:p>
         </w:tc>
         <w:tc>
@@ -11393,14 +11951,14 @@
           <w:lang w:val="es-ES"/>
         </w:rPr>
       </w:pPr>
-      <w:bookmarkStart w:id="9" w:name="_Toc345243260"/>
+      <w:bookmarkStart w:id="14" w:name="_Toc345282302"/>
       <w:r>
         <w:rPr>
           <w:lang w:val="es-ES"/>
         </w:rPr>
         <w:t>ROL</w:t>
       </w:r>
-      <w:bookmarkEnd w:id="9"/>
+      <w:bookmarkEnd w:id="14"/>
     </w:p>
     <w:p>
       <w:r>
@@ -11613,6 +12171,7 @@
                 <w:lang w:eastAsia="es-PE"/>
               </w:rPr>
             </w:pPr>
+            <w:proofErr w:type="spellStart"/>
             <w:r>
               <w:rPr>
                 <w:rFonts w:ascii="Arial" w:hAnsi="Arial" w:cs="Arial"/>
@@ -11623,6 +12182,7 @@
               </w:rPr>
               <w:t>int</w:t>
             </w:r>
+            <w:proofErr w:type="spellEnd"/>
           </w:p>
         </w:tc>
         <w:tc>
@@ -11723,15 +12283,27 @@
                 <w:lang w:eastAsia="es-PE"/>
               </w:rPr>
             </w:pPr>
-            <w:r>
-              <w:rPr>
-                <w:rFonts w:ascii="Arial" w:hAnsi="Arial" w:cs="Arial"/>
-                <w:color w:val="000000"/>
-                <w:sz w:val="20"/>
-                <w:szCs w:val="20"/>
-                <w:lang w:eastAsia="es-PE"/>
-              </w:rPr>
-              <w:t>varchar(</w:t>
+            <w:proofErr w:type="spellStart"/>
+            <w:r>
+              <w:rPr>
+                <w:rFonts w:ascii="Arial" w:hAnsi="Arial" w:cs="Arial"/>
+                <w:color w:val="000000"/>
+                <w:sz w:val="20"/>
+                <w:szCs w:val="20"/>
+                <w:lang w:eastAsia="es-PE"/>
+              </w:rPr>
+              <w:t>varchar</w:t>
+            </w:r>
+            <w:proofErr w:type="spellEnd"/>
+            <w:r>
+              <w:rPr>
+                <w:rFonts w:ascii="Arial" w:hAnsi="Arial" w:cs="Arial"/>
+                <w:color w:val="000000"/>
+                <w:sz w:val="20"/>
+                <w:szCs w:val="20"/>
+                <w:lang w:eastAsia="es-PE"/>
+              </w:rPr>
+              <w:t>(</w:t>
             </w:r>
             <w:r>
               <w:rPr>
@@ -11804,14 +12376,14 @@
           <w:lang w:val="es-ES"/>
         </w:rPr>
       </w:pPr>
-      <w:bookmarkStart w:id="10" w:name="_Toc345243261"/>
+      <w:bookmarkStart w:id="15" w:name="_Toc345282303"/>
       <w:r>
         <w:rPr>
           <w:lang w:val="es-ES"/>
         </w:rPr>
         <w:t>INDICADOR</w:t>
       </w:r>
-      <w:bookmarkEnd w:id="10"/>
+      <w:bookmarkEnd w:id="15"/>
     </w:p>
     <w:p>
       <w:r>
@@ -12011,15 +12583,27 @@
                 <w:lang w:eastAsia="es-PE"/>
               </w:rPr>
             </w:pPr>
-            <w:r>
-              <w:rPr>
-                <w:rFonts w:ascii="Arial" w:hAnsi="Arial" w:cs="Arial"/>
-                <w:color w:val="000000"/>
-                <w:sz w:val="20"/>
-                <w:szCs w:val="20"/>
-                <w:lang w:eastAsia="es-PE"/>
-              </w:rPr>
-              <w:t>char(7)</w:t>
+            <w:proofErr w:type="spellStart"/>
+            <w:r>
+              <w:rPr>
+                <w:rFonts w:ascii="Arial" w:hAnsi="Arial" w:cs="Arial"/>
+                <w:color w:val="000000"/>
+                <w:sz w:val="20"/>
+                <w:szCs w:val="20"/>
+                <w:lang w:eastAsia="es-PE"/>
+              </w:rPr>
+              <w:t>char</w:t>
+            </w:r>
+            <w:proofErr w:type="spellEnd"/>
+            <w:r>
+              <w:rPr>
+                <w:rFonts w:ascii="Arial" w:hAnsi="Arial" w:cs="Arial"/>
+                <w:color w:val="000000"/>
+                <w:sz w:val="20"/>
+                <w:szCs w:val="20"/>
+                <w:lang w:eastAsia="es-PE"/>
+              </w:rPr>
+              <w:t>(7)</w:t>
             </w:r>
           </w:p>
         </w:tc>
@@ -12121,15 +12705,27 @@
                 <w:lang w:eastAsia="es-PE"/>
               </w:rPr>
             </w:pPr>
-            <w:r>
-              <w:rPr>
-                <w:rFonts w:ascii="Arial" w:hAnsi="Arial" w:cs="Arial"/>
-                <w:color w:val="000000"/>
-                <w:sz w:val="20"/>
-                <w:szCs w:val="20"/>
-                <w:lang w:eastAsia="es-PE"/>
-              </w:rPr>
-              <w:t>varchar(50)</w:t>
+            <w:proofErr w:type="spellStart"/>
+            <w:r>
+              <w:rPr>
+                <w:rFonts w:ascii="Arial" w:hAnsi="Arial" w:cs="Arial"/>
+                <w:color w:val="000000"/>
+                <w:sz w:val="20"/>
+                <w:szCs w:val="20"/>
+                <w:lang w:eastAsia="es-PE"/>
+              </w:rPr>
+              <w:t>varchar</w:t>
+            </w:r>
+            <w:proofErr w:type="spellEnd"/>
+            <w:r>
+              <w:rPr>
+                <w:rFonts w:ascii="Arial" w:hAnsi="Arial" w:cs="Arial"/>
+                <w:color w:val="000000"/>
+                <w:sz w:val="20"/>
+                <w:szCs w:val="20"/>
+                <w:lang w:eastAsia="es-PE"/>
+              </w:rPr>
+              <w:t>(50)</w:t>
             </w:r>
           </w:p>
         </w:tc>
@@ -12231,15 +12827,27 @@
                 <w:lang w:eastAsia="es-PE"/>
               </w:rPr>
             </w:pPr>
-            <w:r>
-              <w:rPr>
-                <w:rFonts w:ascii="Arial" w:hAnsi="Arial" w:cs="Arial"/>
-                <w:color w:val="000000"/>
-                <w:sz w:val="20"/>
-                <w:szCs w:val="20"/>
-                <w:lang w:eastAsia="es-PE"/>
-              </w:rPr>
-              <w:t>char(1)</w:t>
+            <w:proofErr w:type="spellStart"/>
+            <w:r>
+              <w:rPr>
+                <w:rFonts w:ascii="Arial" w:hAnsi="Arial" w:cs="Arial"/>
+                <w:color w:val="000000"/>
+                <w:sz w:val="20"/>
+                <w:szCs w:val="20"/>
+                <w:lang w:eastAsia="es-PE"/>
+              </w:rPr>
+              <w:t>char</w:t>
+            </w:r>
+            <w:proofErr w:type="spellEnd"/>
+            <w:r>
+              <w:rPr>
+                <w:rFonts w:ascii="Arial" w:hAnsi="Arial" w:cs="Arial"/>
+                <w:color w:val="000000"/>
+                <w:sz w:val="20"/>
+                <w:szCs w:val="20"/>
+                <w:lang w:eastAsia="es-PE"/>
+              </w:rPr>
+              <w:t>(1)</w:t>
             </w:r>
           </w:p>
         </w:tc>
@@ -12342,15 +12950,27 @@
                 <w:lang w:eastAsia="es-PE"/>
               </w:rPr>
             </w:pPr>
-            <w:r>
-              <w:rPr>
-                <w:rFonts w:ascii="Arial" w:hAnsi="Arial" w:cs="Arial"/>
-                <w:color w:val="000000"/>
-                <w:sz w:val="20"/>
-                <w:szCs w:val="20"/>
-                <w:lang w:eastAsia="es-PE"/>
-              </w:rPr>
-              <w:t>char(1)</w:t>
+            <w:proofErr w:type="spellStart"/>
+            <w:r>
+              <w:rPr>
+                <w:rFonts w:ascii="Arial" w:hAnsi="Arial" w:cs="Arial"/>
+                <w:color w:val="000000"/>
+                <w:sz w:val="20"/>
+                <w:szCs w:val="20"/>
+                <w:lang w:eastAsia="es-PE"/>
+              </w:rPr>
+              <w:t>char</w:t>
+            </w:r>
+            <w:proofErr w:type="spellEnd"/>
+            <w:r>
+              <w:rPr>
+                <w:rFonts w:ascii="Arial" w:hAnsi="Arial" w:cs="Arial"/>
+                <w:color w:val="000000"/>
+                <w:sz w:val="20"/>
+                <w:szCs w:val="20"/>
+                <w:lang w:eastAsia="es-PE"/>
+              </w:rPr>
+              <w:t>(1)</w:t>
             </w:r>
           </w:p>
         </w:tc>
@@ -12433,7 +13053,7 @@
           <w:lang w:val="es-ES"/>
         </w:rPr>
       </w:pPr>
-      <w:bookmarkStart w:id="11" w:name="_Toc345243262"/>
+      <w:bookmarkStart w:id="16" w:name="_Toc345282304"/>
       <w:r>
         <w:rPr>
           <w:lang w:val="es-ES"/>
@@ -12446,7 +13066,7 @@
         </w:rPr>
         <w:t>_INDICADOR</w:t>
       </w:r>
-      <w:bookmarkEnd w:id="11"/>
+      <w:bookmarkEnd w:id="16"/>
     </w:p>
     <w:p>
       <w:r>
@@ -12656,6 +13276,7 @@
                 <w:lang w:eastAsia="es-PE"/>
               </w:rPr>
             </w:pPr>
+            <w:proofErr w:type="spellStart"/>
             <w:r>
               <w:rPr>
                 <w:rFonts w:ascii="Arial" w:hAnsi="Arial" w:cs="Arial"/>
@@ -12666,6 +13287,7 @@
               </w:rPr>
               <w:t>int</w:t>
             </w:r>
+            <w:proofErr w:type="spellEnd"/>
           </w:p>
         </w:tc>
         <w:tc>
@@ -12776,15 +13398,27 @@
                 <w:lang w:eastAsia="es-PE"/>
               </w:rPr>
             </w:pPr>
-            <w:r>
-              <w:rPr>
-                <w:rFonts w:ascii="Arial" w:hAnsi="Arial" w:cs="Arial"/>
-                <w:color w:val="000000"/>
-                <w:sz w:val="20"/>
-                <w:szCs w:val="20"/>
-                <w:lang w:eastAsia="es-PE"/>
-              </w:rPr>
-              <w:t>char(7)</w:t>
+            <w:proofErr w:type="spellStart"/>
+            <w:r>
+              <w:rPr>
+                <w:rFonts w:ascii="Arial" w:hAnsi="Arial" w:cs="Arial"/>
+                <w:color w:val="000000"/>
+                <w:sz w:val="20"/>
+                <w:szCs w:val="20"/>
+                <w:lang w:eastAsia="es-PE"/>
+              </w:rPr>
+              <w:t>char</w:t>
+            </w:r>
+            <w:proofErr w:type="spellEnd"/>
+            <w:r>
+              <w:rPr>
+                <w:rFonts w:ascii="Arial" w:hAnsi="Arial" w:cs="Arial"/>
+                <w:color w:val="000000"/>
+                <w:sz w:val="20"/>
+                <w:szCs w:val="20"/>
+                <w:lang w:eastAsia="es-PE"/>
+              </w:rPr>
+              <w:t>(7)</w:t>
             </w:r>
           </w:p>
         </w:tc>
@@ -12886,15 +13520,27 @@
                 <w:lang w:eastAsia="es-PE"/>
               </w:rPr>
             </w:pPr>
-            <w:r>
-              <w:rPr>
-                <w:rFonts w:ascii="Arial" w:hAnsi="Arial" w:cs="Arial"/>
-                <w:color w:val="000000"/>
-                <w:sz w:val="20"/>
-                <w:szCs w:val="20"/>
-                <w:lang w:eastAsia="es-PE"/>
-              </w:rPr>
-              <w:t>varchar(20)</w:t>
+            <w:proofErr w:type="spellStart"/>
+            <w:r>
+              <w:rPr>
+                <w:rFonts w:ascii="Arial" w:hAnsi="Arial" w:cs="Arial"/>
+                <w:color w:val="000000"/>
+                <w:sz w:val="20"/>
+                <w:szCs w:val="20"/>
+                <w:lang w:eastAsia="es-PE"/>
+              </w:rPr>
+              <w:t>varchar</w:t>
+            </w:r>
+            <w:proofErr w:type="spellEnd"/>
+            <w:r>
+              <w:rPr>
+                <w:rFonts w:ascii="Arial" w:hAnsi="Arial" w:cs="Arial"/>
+                <w:color w:val="000000"/>
+                <w:sz w:val="20"/>
+                <w:szCs w:val="20"/>
+                <w:lang w:eastAsia="es-PE"/>
+              </w:rPr>
+              <w:t>(20)</w:t>
             </w:r>
           </w:p>
         </w:tc>
@@ -12996,15 +13642,27 @@
                 <w:lang w:eastAsia="es-PE"/>
               </w:rPr>
             </w:pPr>
-            <w:r>
-              <w:rPr>
-                <w:rFonts w:ascii="Arial" w:hAnsi="Arial" w:cs="Arial"/>
-                <w:color w:val="000000"/>
-                <w:sz w:val="20"/>
-                <w:szCs w:val="20"/>
-                <w:lang w:eastAsia="es-PE"/>
-              </w:rPr>
-              <w:t>varchar(18)</w:t>
+            <w:proofErr w:type="spellStart"/>
+            <w:r>
+              <w:rPr>
+                <w:rFonts w:ascii="Arial" w:hAnsi="Arial" w:cs="Arial"/>
+                <w:color w:val="000000"/>
+                <w:sz w:val="20"/>
+                <w:szCs w:val="20"/>
+                <w:lang w:eastAsia="es-PE"/>
+              </w:rPr>
+              <w:t>varchar</w:t>
+            </w:r>
+            <w:proofErr w:type="spellEnd"/>
+            <w:r>
+              <w:rPr>
+                <w:rFonts w:ascii="Arial" w:hAnsi="Arial" w:cs="Arial"/>
+                <w:color w:val="000000"/>
+                <w:sz w:val="20"/>
+                <w:szCs w:val="20"/>
+                <w:lang w:eastAsia="es-PE"/>
+              </w:rPr>
+              <w:t>(18)</w:t>
             </w:r>
           </w:p>
         </w:tc>
@@ -13106,15 +13764,27 @@
                 <w:lang w:eastAsia="es-PE"/>
               </w:rPr>
             </w:pPr>
-            <w:r>
-              <w:rPr>
-                <w:rFonts w:ascii="Arial" w:hAnsi="Arial" w:cs="Arial"/>
-                <w:color w:val="000000"/>
-                <w:sz w:val="20"/>
-                <w:szCs w:val="20"/>
-                <w:lang w:eastAsia="es-PE"/>
-              </w:rPr>
-              <w:t>char(1)</w:t>
+            <w:proofErr w:type="spellStart"/>
+            <w:r>
+              <w:rPr>
+                <w:rFonts w:ascii="Arial" w:hAnsi="Arial" w:cs="Arial"/>
+                <w:color w:val="000000"/>
+                <w:sz w:val="20"/>
+                <w:szCs w:val="20"/>
+                <w:lang w:eastAsia="es-PE"/>
+              </w:rPr>
+              <w:t>char</w:t>
+            </w:r>
+            <w:proofErr w:type="spellEnd"/>
+            <w:r>
+              <w:rPr>
+                <w:rFonts w:ascii="Arial" w:hAnsi="Arial" w:cs="Arial"/>
+                <w:color w:val="000000"/>
+                <w:sz w:val="20"/>
+                <w:szCs w:val="20"/>
+                <w:lang w:eastAsia="es-PE"/>
+              </w:rPr>
+              <w:t>(1)</w:t>
             </w:r>
           </w:p>
         </w:tc>
@@ -13187,14 +13857,14 @@
           <w:lang w:val="es-ES"/>
         </w:rPr>
       </w:pPr>
-      <w:bookmarkStart w:id="12" w:name="_Toc345243263"/>
+      <w:bookmarkStart w:id="17" w:name="_Toc345282305"/>
       <w:r>
         <w:rPr>
           <w:lang w:val="es-ES"/>
         </w:rPr>
         <w:t>ENTREGABLE</w:t>
       </w:r>
-      <w:bookmarkEnd w:id="12"/>
+      <w:bookmarkEnd w:id="17"/>
     </w:p>
     <w:p>
       <w:r>
@@ -13394,6 +14064,7 @@
                 <w:lang w:eastAsia="es-PE"/>
               </w:rPr>
             </w:pPr>
+            <w:proofErr w:type="spellStart"/>
             <w:r>
               <w:rPr>
                 <w:rFonts w:ascii="Arial" w:hAnsi="Arial" w:cs="Arial"/>
@@ -13404,6 +14075,7 @@
               </w:rPr>
               <w:t>int</w:t>
             </w:r>
+            <w:proofErr w:type="spellEnd"/>
           </w:p>
         </w:tc>
         <w:tc>
@@ -13514,15 +14186,27 @@
                 <w:lang w:eastAsia="es-PE"/>
               </w:rPr>
             </w:pPr>
-            <w:r>
-              <w:rPr>
-                <w:rFonts w:ascii="Arial" w:hAnsi="Arial" w:cs="Arial"/>
-                <w:color w:val="000000"/>
-                <w:sz w:val="20"/>
-                <w:szCs w:val="20"/>
-                <w:lang w:eastAsia="es-PE"/>
-              </w:rPr>
-              <w:t>varchar(10</w:t>
+            <w:proofErr w:type="spellStart"/>
+            <w:r>
+              <w:rPr>
+                <w:rFonts w:ascii="Arial" w:hAnsi="Arial" w:cs="Arial"/>
+                <w:color w:val="000000"/>
+                <w:sz w:val="20"/>
+                <w:szCs w:val="20"/>
+                <w:lang w:eastAsia="es-PE"/>
+              </w:rPr>
+              <w:t>varchar</w:t>
+            </w:r>
+            <w:proofErr w:type="spellEnd"/>
+            <w:r>
+              <w:rPr>
+                <w:rFonts w:ascii="Arial" w:hAnsi="Arial" w:cs="Arial"/>
+                <w:color w:val="000000"/>
+                <w:sz w:val="20"/>
+                <w:szCs w:val="20"/>
+                <w:lang w:eastAsia="es-PE"/>
+              </w:rPr>
+              <w:t>(10</w:t>
             </w:r>
             <w:r>
               <w:rPr>
@@ -13595,7 +14279,7 @@
           <w:lang w:val="es-ES"/>
         </w:rPr>
       </w:pPr>
-      <w:bookmarkStart w:id="13" w:name="_Toc345243264"/>
+      <w:bookmarkStart w:id="18" w:name="_Toc345282306"/>
       <w:r>
         <w:rPr>
           <w:lang w:val="es-ES"/>
@@ -13620,7 +14304,7 @@
         </w:rPr>
         <w:t>ENTREGABLE</w:t>
       </w:r>
-      <w:bookmarkEnd w:id="13"/>
+      <w:bookmarkEnd w:id="18"/>
     </w:p>
     <w:p>
       <w:r>
@@ -13831,6 +14515,7 @@
                 <w:lang w:eastAsia="es-PE"/>
               </w:rPr>
             </w:pPr>
+            <w:proofErr w:type="spellStart"/>
             <w:r>
               <w:rPr>
                 <w:rFonts w:ascii="Arial" w:hAnsi="Arial" w:cs="Arial"/>
@@ -13841,6 +14526,7 @@
               </w:rPr>
               <w:t>Int</w:t>
             </w:r>
+            <w:proofErr w:type="spellEnd"/>
           </w:p>
         </w:tc>
         <w:tc>
@@ -13951,6 +14637,7 @@
                 <w:lang w:eastAsia="es-PE"/>
               </w:rPr>
             </w:pPr>
+            <w:proofErr w:type="spellStart"/>
             <w:r>
               <w:rPr>
                 <w:rFonts w:ascii="Arial" w:hAnsi="Arial" w:cs="Arial"/>
@@ -13971,6 +14658,7 @@
               </w:rPr>
               <w:t>nt</w:t>
             </w:r>
+            <w:proofErr w:type="spellEnd"/>
           </w:p>
         </w:tc>
         <w:tc>
@@ -14081,6 +14769,7 @@
                 <w:lang w:eastAsia="es-PE"/>
               </w:rPr>
             </w:pPr>
+            <w:proofErr w:type="spellStart"/>
             <w:r>
               <w:rPr>
                 <w:rFonts w:ascii="Arial" w:hAnsi="Arial" w:cs="Arial"/>
@@ -14101,6 +14790,7 @@
               </w:rPr>
               <w:t>atetime</w:t>
             </w:r>
+            <w:proofErr w:type="spellEnd"/>
           </w:p>
         </w:tc>
         <w:tc>
@@ -14211,6 +14901,7 @@
                 <w:lang w:eastAsia="es-PE"/>
               </w:rPr>
             </w:pPr>
+            <w:proofErr w:type="spellStart"/>
             <w:r>
               <w:rPr>
                 <w:rFonts w:ascii="Arial" w:hAnsi="Arial" w:cs="Arial"/>
@@ -14231,6 +14922,7 @@
               </w:rPr>
               <w:t>atetime</w:t>
             </w:r>
+            <w:proofErr w:type="spellEnd"/>
           </w:p>
         </w:tc>
         <w:tc>
@@ -14341,15 +15033,27 @@
                 <w:lang w:eastAsia="es-PE"/>
               </w:rPr>
             </w:pPr>
-            <w:r>
-              <w:rPr>
-                <w:rFonts w:ascii="Arial" w:hAnsi="Arial" w:cs="Arial"/>
-                <w:color w:val="000000"/>
-                <w:sz w:val="20"/>
-                <w:szCs w:val="20"/>
-                <w:lang w:eastAsia="es-PE"/>
-              </w:rPr>
-              <w:t>varchar(50)</w:t>
+            <w:proofErr w:type="spellStart"/>
+            <w:r>
+              <w:rPr>
+                <w:rFonts w:ascii="Arial" w:hAnsi="Arial" w:cs="Arial"/>
+                <w:color w:val="000000"/>
+                <w:sz w:val="20"/>
+                <w:szCs w:val="20"/>
+                <w:lang w:eastAsia="es-PE"/>
+              </w:rPr>
+              <w:t>varchar</w:t>
+            </w:r>
+            <w:proofErr w:type="spellEnd"/>
+            <w:r>
+              <w:rPr>
+                <w:rFonts w:ascii="Arial" w:hAnsi="Arial" w:cs="Arial"/>
+                <w:color w:val="000000"/>
+                <w:sz w:val="20"/>
+                <w:szCs w:val="20"/>
+                <w:lang w:eastAsia="es-PE"/>
+              </w:rPr>
+              <w:t>(50)</w:t>
             </w:r>
           </w:p>
         </w:tc>
@@ -14586,6 +15290,7 @@
                 <w:lang w:eastAsia="es-PE"/>
               </w:rPr>
             </w:pPr>
+            <w:commentRangeStart w:id="19"/>
             <w:r>
               <w:rPr>
                 <w:rFonts w:ascii="Arial" w:hAnsi="Arial" w:cs="Arial"/>
@@ -14606,6 +15311,13 @@
               </w:rPr>
               <w:t>ONTRATO_ROL_CODIGO_CONTRATO</w:t>
             </w:r>
+            <w:commentRangeEnd w:id="19"/>
+            <w:r>
+              <w:rPr>
+                <w:rStyle w:val="Refdecomentario"/>
+              </w:rPr>
+              <w:commentReference w:id="19"/>
+            </w:r>
           </w:p>
         </w:tc>
         <w:tc>
@@ -14631,15 +15343,27 @@
                 <w:lang w:eastAsia="es-PE"/>
               </w:rPr>
             </w:pPr>
-            <w:r>
-              <w:rPr>
-                <w:rFonts w:ascii="Arial" w:hAnsi="Arial" w:cs="Arial"/>
-                <w:color w:val="000000"/>
-                <w:sz w:val="20"/>
-                <w:szCs w:val="20"/>
-                <w:lang w:eastAsia="es-PE"/>
-              </w:rPr>
-              <w:t>Varchar(15)</w:t>
+            <w:proofErr w:type="spellStart"/>
+            <w:r>
+              <w:rPr>
+                <w:rFonts w:ascii="Arial" w:hAnsi="Arial" w:cs="Arial"/>
+                <w:color w:val="000000"/>
+                <w:sz w:val="20"/>
+                <w:szCs w:val="20"/>
+                <w:lang w:eastAsia="es-PE"/>
+              </w:rPr>
+              <w:t>Varchar</w:t>
+            </w:r>
+            <w:proofErr w:type="spellEnd"/>
+            <w:r>
+              <w:rPr>
+                <w:rFonts w:ascii="Arial" w:hAnsi="Arial" w:cs="Arial"/>
+                <w:color w:val="000000"/>
+                <w:sz w:val="20"/>
+                <w:szCs w:val="20"/>
+                <w:lang w:eastAsia="es-PE"/>
+              </w:rPr>
+              <w:t>(15)</w:t>
             </w:r>
           </w:p>
         </w:tc>
@@ -14701,14 +15425,14 @@
           <w:lang w:val="es-ES"/>
         </w:rPr>
       </w:pPr>
-      <w:bookmarkStart w:id="14" w:name="_Toc345243265"/>
+      <w:bookmarkStart w:id="20" w:name="_Toc345282307"/>
       <w:r>
         <w:rPr>
           <w:lang w:val="es-ES"/>
         </w:rPr>
         <w:t>INCUMPLIMIENTO</w:t>
       </w:r>
-      <w:bookmarkEnd w:id="14"/>
+      <w:bookmarkEnd w:id="20"/>
     </w:p>
     <w:p>
       <w:r>
@@ -14918,6 +15642,7 @@
                 <w:lang w:eastAsia="es-PE"/>
               </w:rPr>
             </w:pPr>
+            <w:proofErr w:type="spellStart"/>
             <w:r>
               <w:rPr>
                 <w:rFonts w:ascii="Arial" w:hAnsi="Arial" w:cs="Arial"/>
@@ -14928,6 +15653,7 @@
               </w:rPr>
               <w:t>int</w:t>
             </w:r>
+            <w:proofErr w:type="spellEnd"/>
           </w:p>
         </w:tc>
         <w:tc>
@@ -15039,15 +15765,27 @@
                 <w:lang w:eastAsia="es-PE"/>
               </w:rPr>
             </w:pPr>
-            <w:r>
-              <w:rPr>
-                <w:rFonts w:ascii="Arial" w:hAnsi="Arial" w:cs="Arial"/>
-                <w:color w:val="000000"/>
-                <w:sz w:val="20"/>
-                <w:szCs w:val="20"/>
-                <w:lang w:eastAsia="es-PE"/>
-              </w:rPr>
-              <w:t>varchar(</w:t>
+            <w:proofErr w:type="spellStart"/>
+            <w:r>
+              <w:rPr>
+                <w:rFonts w:ascii="Arial" w:hAnsi="Arial" w:cs="Arial"/>
+                <w:color w:val="000000"/>
+                <w:sz w:val="20"/>
+                <w:szCs w:val="20"/>
+                <w:lang w:eastAsia="es-PE"/>
+              </w:rPr>
+              <w:t>varchar</w:t>
+            </w:r>
+            <w:proofErr w:type="spellEnd"/>
+            <w:r>
+              <w:rPr>
+                <w:rFonts w:ascii="Arial" w:hAnsi="Arial" w:cs="Arial"/>
+                <w:color w:val="000000"/>
+                <w:sz w:val="20"/>
+                <w:szCs w:val="20"/>
+                <w:lang w:eastAsia="es-PE"/>
+              </w:rPr>
+              <w:t>(</w:t>
             </w:r>
             <w:r>
               <w:rPr>
@@ -15179,6 +15917,7 @@
                 <w:lang w:eastAsia="es-PE"/>
               </w:rPr>
             </w:pPr>
+            <w:proofErr w:type="spellStart"/>
             <w:r>
               <w:rPr>
                 <w:rFonts w:ascii="Arial" w:hAnsi="Arial" w:cs="Arial"/>
@@ -15189,6 +15928,7 @@
               </w:rPr>
               <w:t>datetime</w:t>
             </w:r>
+            <w:proofErr w:type="spellEnd"/>
           </w:p>
         </w:tc>
         <w:tc>
@@ -15319,6 +16059,7 @@
                 <w:lang w:eastAsia="es-PE"/>
               </w:rPr>
             </w:pPr>
+            <w:proofErr w:type="spellStart"/>
             <w:r>
               <w:rPr>
                 <w:rFonts w:ascii="Arial" w:hAnsi="Arial" w:cs="Arial"/>
@@ -15329,6 +16070,7 @@
               </w:rPr>
               <w:t>int</w:t>
             </w:r>
+            <w:proofErr w:type="spellEnd"/>
           </w:p>
         </w:tc>
         <w:tc>
@@ -15520,14 +16262,14 @@
           <w:lang w:val="es-ES"/>
         </w:rPr>
       </w:pPr>
-      <w:bookmarkStart w:id="15" w:name="_Toc345243266"/>
+      <w:bookmarkStart w:id="21" w:name="_Toc345282308"/>
       <w:r>
         <w:rPr>
           <w:lang w:val="es-ES"/>
         </w:rPr>
         <w:t>MONEDA</w:t>
       </w:r>
-      <w:bookmarkEnd w:id="15"/>
+      <w:bookmarkEnd w:id="21"/>
     </w:p>
     <w:p>
       <w:r>
@@ -15727,15 +16469,27 @@
                 <w:lang w:eastAsia="es-PE"/>
               </w:rPr>
             </w:pPr>
-            <w:r>
-              <w:rPr>
-                <w:rFonts w:ascii="Arial" w:hAnsi="Arial" w:cs="Arial"/>
-                <w:color w:val="000000"/>
-                <w:sz w:val="20"/>
-                <w:szCs w:val="20"/>
-                <w:lang w:eastAsia="es-PE"/>
-              </w:rPr>
-              <w:t>char(3)</w:t>
+            <w:proofErr w:type="spellStart"/>
+            <w:r>
+              <w:rPr>
+                <w:rFonts w:ascii="Arial" w:hAnsi="Arial" w:cs="Arial"/>
+                <w:color w:val="000000"/>
+                <w:sz w:val="20"/>
+                <w:szCs w:val="20"/>
+                <w:lang w:eastAsia="es-PE"/>
+              </w:rPr>
+              <w:t>char</w:t>
+            </w:r>
+            <w:proofErr w:type="spellEnd"/>
+            <w:r>
+              <w:rPr>
+                <w:rFonts w:ascii="Arial" w:hAnsi="Arial" w:cs="Arial"/>
+                <w:color w:val="000000"/>
+                <w:sz w:val="20"/>
+                <w:szCs w:val="20"/>
+                <w:lang w:eastAsia="es-PE"/>
+              </w:rPr>
+              <w:t>(3)</w:t>
             </w:r>
           </w:p>
         </w:tc>
@@ -15857,15 +16611,27 @@
                 <w:lang w:eastAsia="es-PE"/>
               </w:rPr>
             </w:pPr>
-            <w:r>
-              <w:rPr>
-                <w:rFonts w:ascii="Arial" w:hAnsi="Arial" w:cs="Arial"/>
-                <w:color w:val="000000"/>
-                <w:sz w:val="20"/>
-                <w:szCs w:val="20"/>
-                <w:lang w:eastAsia="es-PE"/>
-              </w:rPr>
-              <w:t>varchar(20)</w:t>
+            <w:proofErr w:type="spellStart"/>
+            <w:r>
+              <w:rPr>
+                <w:rFonts w:ascii="Arial" w:hAnsi="Arial" w:cs="Arial"/>
+                <w:color w:val="000000"/>
+                <w:sz w:val="20"/>
+                <w:szCs w:val="20"/>
+                <w:lang w:eastAsia="es-PE"/>
+              </w:rPr>
+              <w:t>varchar</w:t>
+            </w:r>
+            <w:proofErr w:type="spellEnd"/>
+            <w:r>
+              <w:rPr>
+                <w:rFonts w:ascii="Arial" w:hAnsi="Arial" w:cs="Arial"/>
+                <w:color w:val="000000"/>
+                <w:sz w:val="20"/>
+                <w:szCs w:val="20"/>
+                <w:lang w:eastAsia="es-PE"/>
+              </w:rPr>
+              <w:t>(20)</w:t>
             </w:r>
           </w:p>
         </w:tc>
@@ -15928,7 +16694,7 @@
           <w:lang w:val="es-ES"/>
         </w:rPr>
       </w:pPr>
-      <w:bookmarkStart w:id="16" w:name="_Toc345243267"/>
+      <w:bookmarkStart w:id="22" w:name="_Toc345282309"/>
       <w:r>
         <w:rPr>
           <w:lang w:val="es-ES"/>
@@ -15941,7 +16707,7 @@
         </w:rPr>
         <w:t>_CLAUSULA</w:t>
       </w:r>
-      <w:bookmarkEnd w:id="16"/>
+      <w:bookmarkEnd w:id="22"/>
     </w:p>
     <w:p>
       <w:r>
@@ -16147,15 +16913,27 @@
                 <w:lang w:eastAsia="es-PE"/>
               </w:rPr>
             </w:pPr>
-            <w:r>
-              <w:rPr>
-                <w:rFonts w:ascii="Arial" w:hAnsi="Arial" w:cs="Arial"/>
-                <w:color w:val="000000"/>
-                <w:sz w:val="20"/>
-                <w:szCs w:val="20"/>
-                <w:lang w:eastAsia="es-PE"/>
-              </w:rPr>
-              <w:t>char(7)</w:t>
+            <w:proofErr w:type="spellStart"/>
+            <w:r>
+              <w:rPr>
+                <w:rFonts w:ascii="Arial" w:hAnsi="Arial" w:cs="Arial"/>
+                <w:color w:val="000000"/>
+                <w:sz w:val="20"/>
+                <w:szCs w:val="20"/>
+                <w:lang w:eastAsia="es-PE"/>
+              </w:rPr>
+              <w:t>char</w:t>
+            </w:r>
+            <w:proofErr w:type="spellEnd"/>
+            <w:r>
+              <w:rPr>
+                <w:rFonts w:ascii="Arial" w:hAnsi="Arial" w:cs="Arial"/>
+                <w:color w:val="000000"/>
+                <w:sz w:val="20"/>
+                <w:szCs w:val="20"/>
+                <w:lang w:eastAsia="es-PE"/>
+              </w:rPr>
+              <w:t>(7)</w:t>
             </w:r>
           </w:p>
         </w:tc>
@@ -16267,6 +17045,7 @@
                 <w:lang w:eastAsia="es-PE"/>
               </w:rPr>
             </w:pPr>
+            <w:proofErr w:type="spellStart"/>
             <w:r>
               <w:rPr>
                 <w:rFonts w:ascii="Arial" w:hAnsi="Arial" w:cs="Arial"/>
@@ -16287,6 +17066,7 @@
               </w:rPr>
               <w:t>nt</w:t>
             </w:r>
+            <w:proofErr w:type="spellEnd"/>
           </w:p>
         </w:tc>
         <w:tc>
@@ -16326,6 +17106,51 @@
         </w:tc>
       </w:tr>
     </w:tbl>
+    <w:p>
+      <w:pPr>
+        <w:spacing w:after="0"/>
+        <w:rPr>
+          <w:lang w:val="es-ES"/>
+        </w:rPr>
+      </w:pPr>
+      <w:bookmarkStart w:id="23" w:name="_Toc337938425"/>
+    </w:p>
+    <w:p>
+      <w:pPr>
+        <w:spacing w:after="0"/>
+        <w:rPr>
+          <w:rFonts w:ascii="Cambria" w:hAnsi="Cambria"/>
+          <w:b/>
+          <w:sz w:val="32"/>
+          <w:szCs w:val="32"/>
+          <w:lang w:val="es-ES"/>
+        </w:rPr>
+      </w:pPr>
+      <w:commentRangeStart w:id="24"/>
+      <w:r>
+        <w:rPr>
+          <w:rFonts w:ascii="Cambria" w:hAnsi="Cambria"/>
+          <w:b/>
+          <w:sz w:val="32"/>
+          <w:szCs w:val="32"/>
+          <w:lang w:val="es-ES"/>
+        </w:rPr>
+        <w:t>CONTRATO_PENALIDAD</w:t>
+      </w:r>
+      <w:bookmarkEnd w:id="23"/>
+      <w:commentRangeEnd w:id="24"/>
+      <w:r>
+        <w:rPr>
+          <w:rStyle w:val="Refdecomentario"/>
+          <w:rFonts w:ascii="Cambria" w:hAnsi="Cambria"/>
+          <w:b/>
+          <w:bCs/>
+          <w:sz w:val="32"/>
+          <w:szCs w:val="32"/>
+        </w:rPr>
+        <w:commentReference w:id="24"/>
+      </w:r>
+    </w:p>
     <w:p>
       <w:pPr>
         <w:pStyle w:val="Ttulo1"/>
@@ -16337,7 +17162,7 @@
           <w:lang w:val="es-ES"/>
         </w:rPr>
       </w:pPr>
-      <w:bookmarkStart w:id="17" w:name="_Toc345243268"/>
+      <w:bookmarkStart w:id="25" w:name="_Toc345282310"/>
       <w:r>
         <w:rPr>
           <w:lang w:val="es-ES"/>
@@ -16350,7 +17175,7 @@
         </w:rPr>
         <w:t>_ROL</w:t>
       </w:r>
-      <w:bookmarkEnd w:id="17"/>
+      <w:bookmarkEnd w:id="25"/>
     </w:p>
     <w:p>
       <w:r>
@@ -16374,7 +17199,7 @@
         <w:tblLook w:val="00A0"/>
       </w:tblPr>
       <w:tblGrid>
-        <w:gridCol w:w="2440"/>
+        <w:gridCol w:w="2447"/>
         <w:gridCol w:w="1600"/>
         <w:gridCol w:w="5020"/>
       </w:tblGrid>
@@ -16521,6 +17346,7 @@
                 <w:lang w:eastAsia="es-PE"/>
               </w:rPr>
             </w:pPr>
+            <w:commentRangeStart w:id="26"/>
             <w:r>
               <w:rPr>
                 <w:rFonts w:ascii="Arial" w:hAnsi="Arial" w:cs="Arial"/>
@@ -16541,6 +17367,13 @@
               </w:rPr>
               <w:t>_CONTRATO</w:t>
             </w:r>
+            <w:commentRangeEnd w:id="26"/>
+            <w:r>
+              <w:rPr>
+                <w:rStyle w:val="Refdecomentario"/>
+              </w:rPr>
+              <w:commentReference w:id="26"/>
+            </w:r>
           </w:p>
         </w:tc>
         <w:tc>
@@ -16566,6 +17399,7 @@
                 <w:lang w:eastAsia="es-PE"/>
               </w:rPr>
             </w:pPr>
+            <w:proofErr w:type="spellStart"/>
             <w:r>
               <w:rPr>
                 <w:rFonts w:ascii="Arial" w:hAnsi="Arial" w:cs="Arial"/>
@@ -16576,6 +17410,7 @@
               </w:rPr>
               <w:t>int</w:t>
             </w:r>
+            <w:proofErr w:type="spellEnd"/>
           </w:p>
         </w:tc>
         <w:tc>
@@ -16641,6 +17476,7 @@
                 <w:lang w:eastAsia="es-PE"/>
               </w:rPr>
             </w:pPr>
+            <w:commentRangeStart w:id="27"/>
             <w:r>
               <w:rPr>
                 <w:rFonts w:ascii="Arial" w:hAnsi="Arial" w:cs="Arial"/>
@@ -16661,6 +17497,13 @@
               </w:rPr>
               <w:t>_ROL</w:t>
             </w:r>
+            <w:commentRangeEnd w:id="27"/>
+            <w:r>
+              <w:rPr>
+                <w:rStyle w:val="Refdecomentario"/>
+              </w:rPr>
+              <w:commentReference w:id="27"/>
+            </w:r>
           </w:p>
         </w:tc>
         <w:tc>
@@ -16686,6 +17529,7 @@
                 <w:lang w:eastAsia="es-PE"/>
               </w:rPr>
             </w:pPr>
+            <w:proofErr w:type="spellStart"/>
             <w:r>
               <w:rPr>
                 <w:rFonts w:ascii="Arial" w:hAnsi="Arial" w:cs="Arial"/>
@@ -16696,6 +17540,7 @@
               </w:rPr>
               <w:t>int</w:t>
             </w:r>
+            <w:proofErr w:type="spellEnd"/>
           </w:p>
         </w:tc>
         <w:tc>
@@ -16746,7 +17591,7 @@
           <w:lang w:val="es-ES"/>
         </w:rPr>
       </w:pPr>
-      <w:bookmarkStart w:id="18" w:name="_Toc345243269"/>
+      <w:bookmarkStart w:id="28" w:name="_Toc345282311"/>
       <w:r>
         <w:rPr>
           <w:lang w:val="es-ES"/>
@@ -16759,7 +17604,7 @@
         </w:rPr>
         <w:t>_CLAUSULA</w:t>
       </w:r>
-      <w:bookmarkEnd w:id="18"/>
+      <w:bookmarkEnd w:id="28"/>
       <w:r>
         <w:rPr>
           <w:lang w:val="es-ES"/>
@@ -16975,6 +17820,7 @@
                 <w:lang w:eastAsia="es-PE"/>
               </w:rPr>
             </w:pPr>
+            <w:proofErr w:type="spellStart"/>
             <w:r>
               <w:rPr>
                 <w:rFonts w:ascii="Arial" w:hAnsi="Arial" w:cs="Arial"/>
@@ -16985,6 +17831,7 @@
               </w:rPr>
               <w:t>int</w:t>
             </w:r>
+            <w:proofErr w:type="spellEnd"/>
           </w:p>
         </w:tc>
         <w:tc>
@@ -17085,15 +17932,27 @@
                 <w:lang w:eastAsia="es-PE"/>
               </w:rPr>
             </w:pPr>
-            <w:r>
-              <w:rPr>
-                <w:rFonts w:ascii="Arial" w:hAnsi="Arial" w:cs="Arial"/>
-                <w:color w:val="000000"/>
-                <w:sz w:val="20"/>
-                <w:szCs w:val="20"/>
-                <w:lang w:eastAsia="es-PE"/>
-              </w:rPr>
-              <w:t>char(7)</w:t>
+            <w:proofErr w:type="spellStart"/>
+            <w:r>
+              <w:rPr>
+                <w:rFonts w:ascii="Arial" w:hAnsi="Arial" w:cs="Arial"/>
+                <w:color w:val="000000"/>
+                <w:sz w:val="20"/>
+                <w:szCs w:val="20"/>
+                <w:lang w:eastAsia="es-PE"/>
+              </w:rPr>
+              <w:t>char</w:t>
+            </w:r>
+            <w:proofErr w:type="spellEnd"/>
+            <w:r>
+              <w:rPr>
+                <w:rFonts w:ascii="Arial" w:hAnsi="Arial" w:cs="Arial"/>
+                <w:color w:val="000000"/>
+                <w:sz w:val="20"/>
+                <w:szCs w:val="20"/>
+                <w:lang w:eastAsia="es-PE"/>
+              </w:rPr>
+              <w:t>(7)</w:t>
             </w:r>
           </w:p>
         </w:tc>
@@ -17205,6 +18064,7 @@
                 <w:lang w:eastAsia="es-PE"/>
               </w:rPr>
             </w:pPr>
+            <w:proofErr w:type="spellStart"/>
             <w:r>
               <w:rPr>
                 <w:rFonts w:ascii="Arial" w:hAnsi="Arial" w:cs="Arial"/>
@@ -17215,6 +18075,7 @@
               </w:rPr>
               <w:t>int</w:t>
             </w:r>
+            <w:proofErr w:type="spellEnd"/>
           </w:p>
         </w:tc>
         <w:tc>
@@ -17266,11 +18127,13 @@
           <w:lang w:val="es-ES"/>
         </w:rPr>
       </w:pPr>
-      <w:bookmarkStart w:id="19" w:name="_Toc345243270"/>
+      <w:bookmarkStart w:id="29" w:name="_Toc345282312"/>
+      <w:commentRangeStart w:id="30"/>
       <w:r>
         <w:rPr>
           <w:lang w:val="es-ES"/>
         </w:rPr>
+        <w:lastRenderedPageBreak/>
         <w:t>INCUMPLIMIENTO</w:t>
       </w:r>
       <w:r>
@@ -17279,7 +18142,18 @@
         </w:rPr>
         <w:t>_PENALIDAD</w:t>
       </w:r>
-      <w:bookmarkEnd w:id="19"/>
+      <w:commentRangeEnd w:id="30"/>
+      <w:r>
+        <w:rPr>
+          <w:rStyle w:val="Refdecomentario"/>
+          <w:rFonts w:ascii="Calibri" w:eastAsia="Calibri" w:hAnsi="Calibri"/>
+          <w:b w:val="0"/>
+          <w:bCs w:val="0"/>
+          <w:kern w:val="0"/>
+        </w:rPr>
+        <w:commentReference w:id="30"/>
+      </w:r>
+      <w:bookmarkEnd w:id="29"/>
     </w:p>
     <w:p>
       <w:r>
@@ -17344,7 +18218,6 @@
                 <w:szCs w:val="20"/>
                 <w:lang w:eastAsia="es-PE"/>
               </w:rPr>
-              <w:lastRenderedPageBreak/>
               <w:t>Nombre del atributo</w:t>
             </w:r>
           </w:p>
@@ -17496,6 +18369,7 @@
                 <w:lang w:eastAsia="es-PE"/>
               </w:rPr>
             </w:pPr>
+            <w:proofErr w:type="spellStart"/>
             <w:r>
               <w:rPr>
                 <w:rFonts w:ascii="Arial" w:hAnsi="Arial" w:cs="Arial"/>
@@ -17506,6 +18380,7 @@
               </w:rPr>
               <w:t>int</w:t>
             </w:r>
+            <w:proofErr w:type="spellEnd"/>
           </w:p>
         </w:tc>
         <w:tc>
@@ -17626,15 +18501,27 @@
                 <w:lang w:eastAsia="es-PE"/>
               </w:rPr>
             </w:pPr>
-            <w:r>
-              <w:rPr>
-                <w:rFonts w:ascii="Arial" w:hAnsi="Arial" w:cs="Arial"/>
-                <w:color w:val="000000"/>
-                <w:sz w:val="20"/>
-                <w:szCs w:val="20"/>
-                <w:lang w:eastAsia="es-PE"/>
-              </w:rPr>
-              <w:t>char(7)</w:t>
+            <w:proofErr w:type="spellStart"/>
+            <w:r>
+              <w:rPr>
+                <w:rFonts w:ascii="Arial" w:hAnsi="Arial" w:cs="Arial"/>
+                <w:color w:val="000000"/>
+                <w:sz w:val="20"/>
+                <w:szCs w:val="20"/>
+                <w:lang w:eastAsia="es-PE"/>
+              </w:rPr>
+              <w:t>char</w:t>
+            </w:r>
+            <w:proofErr w:type="spellEnd"/>
+            <w:r>
+              <w:rPr>
+                <w:rFonts w:ascii="Arial" w:hAnsi="Arial" w:cs="Arial"/>
+                <w:color w:val="000000"/>
+                <w:sz w:val="20"/>
+                <w:szCs w:val="20"/>
+                <w:lang w:eastAsia="es-PE"/>
+              </w:rPr>
+              <w:t>(7)</w:t>
             </w:r>
           </w:p>
         </w:tc>
@@ -17807,14 +18694,14 @@
           <w:lang w:val="es-ES"/>
         </w:rPr>
       </w:pPr>
-      <w:bookmarkStart w:id="20" w:name="_Toc345243271"/>
+      <w:bookmarkStart w:id="31" w:name="_Toc345282313"/>
       <w:r>
         <w:rPr>
           <w:lang w:val="es-ES"/>
         </w:rPr>
         <w:t>CLAUSULA</w:t>
       </w:r>
-      <w:bookmarkEnd w:id="20"/>
+      <w:bookmarkEnd w:id="31"/>
     </w:p>
     <w:p>
       <w:r>
@@ -17990,15 +18877,27 @@
                 <w:lang w:eastAsia="es-PE"/>
               </w:rPr>
             </w:pPr>
-            <w:r>
-              <w:rPr>
-                <w:rFonts w:ascii="Arial" w:hAnsi="Arial" w:cs="Arial"/>
-                <w:color w:val="000000"/>
-                <w:sz w:val="20"/>
-                <w:szCs w:val="20"/>
-                <w:lang w:eastAsia="es-PE"/>
-              </w:rPr>
-              <w:t>char(7)</w:t>
+            <w:proofErr w:type="spellStart"/>
+            <w:r>
+              <w:rPr>
+                <w:rFonts w:ascii="Arial" w:hAnsi="Arial" w:cs="Arial"/>
+                <w:color w:val="000000"/>
+                <w:sz w:val="20"/>
+                <w:szCs w:val="20"/>
+                <w:lang w:eastAsia="es-PE"/>
+              </w:rPr>
+              <w:t>char</w:t>
+            </w:r>
+            <w:proofErr w:type="spellEnd"/>
+            <w:r>
+              <w:rPr>
+                <w:rFonts w:ascii="Arial" w:hAnsi="Arial" w:cs="Arial"/>
+                <w:color w:val="000000"/>
+                <w:sz w:val="20"/>
+                <w:szCs w:val="20"/>
+                <w:lang w:eastAsia="es-PE"/>
+              </w:rPr>
+              <w:t>(7)</w:t>
             </w:r>
           </w:p>
         </w:tc>
@@ -18078,15 +18977,27 @@
                 <w:lang w:eastAsia="es-PE"/>
               </w:rPr>
             </w:pPr>
-            <w:r>
-              <w:rPr>
-                <w:rFonts w:ascii="Arial" w:hAnsi="Arial" w:cs="Arial"/>
-                <w:color w:val="000000"/>
-                <w:sz w:val="20"/>
-                <w:szCs w:val="20"/>
-                <w:lang w:eastAsia="es-PE"/>
-              </w:rPr>
-              <w:t>varchar(50)</w:t>
+            <w:proofErr w:type="spellStart"/>
+            <w:r>
+              <w:rPr>
+                <w:rFonts w:ascii="Arial" w:hAnsi="Arial" w:cs="Arial"/>
+                <w:color w:val="000000"/>
+                <w:sz w:val="20"/>
+                <w:szCs w:val="20"/>
+                <w:lang w:eastAsia="es-PE"/>
+              </w:rPr>
+              <w:t>varchar</w:t>
+            </w:r>
+            <w:proofErr w:type="spellEnd"/>
+            <w:r>
+              <w:rPr>
+                <w:rFonts w:ascii="Arial" w:hAnsi="Arial" w:cs="Arial"/>
+                <w:color w:val="000000"/>
+                <w:sz w:val="20"/>
+                <w:szCs w:val="20"/>
+                <w:lang w:eastAsia="es-PE"/>
+              </w:rPr>
+              <w:t>(50)</w:t>
             </w:r>
           </w:p>
         </w:tc>
@@ -18196,15 +19107,27 @@
                 <w:lang w:eastAsia="es-PE"/>
               </w:rPr>
             </w:pPr>
-            <w:r>
-              <w:rPr>
-                <w:rFonts w:ascii="Arial" w:hAnsi="Arial" w:cs="Arial"/>
-                <w:color w:val="000000"/>
-                <w:sz w:val="20"/>
-                <w:szCs w:val="20"/>
-                <w:lang w:eastAsia="es-PE"/>
-              </w:rPr>
-              <w:t>char(1)</w:t>
+            <w:proofErr w:type="spellStart"/>
+            <w:r>
+              <w:rPr>
+                <w:rFonts w:ascii="Arial" w:hAnsi="Arial" w:cs="Arial"/>
+                <w:color w:val="000000"/>
+                <w:sz w:val="20"/>
+                <w:szCs w:val="20"/>
+                <w:lang w:eastAsia="es-PE"/>
+              </w:rPr>
+              <w:t>char</w:t>
+            </w:r>
+            <w:proofErr w:type="spellEnd"/>
+            <w:r>
+              <w:rPr>
+                <w:rFonts w:ascii="Arial" w:hAnsi="Arial" w:cs="Arial"/>
+                <w:color w:val="000000"/>
+                <w:sz w:val="20"/>
+                <w:szCs w:val="20"/>
+                <w:lang w:eastAsia="es-PE"/>
+              </w:rPr>
+              <w:t>(1)</w:t>
             </w:r>
           </w:p>
         </w:tc>
@@ -18374,15 +19297,27 @@
                 <w:lang w:eastAsia="es-PE"/>
               </w:rPr>
             </w:pPr>
-            <w:r>
-              <w:rPr>
-                <w:rFonts w:ascii="Arial" w:hAnsi="Arial" w:cs="Arial"/>
-                <w:color w:val="000000"/>
-                <w:sz w:val="20"/>
-                <w:szCs w:val="20"/>
-                <w:lang w:eastAsia="es-PE"/>
-              </w:rPr>
-              <w:t>varchar(500)</w:t>
+            <w:proofErr w:type="spellStart"/>
+            <w:r>
+              <w:rPr>
+                <w:rFonts w:ascii="Arial" w:hAnsi="Arial" w:cs="Arial"/>
+                <w:color w:val="000000"/>
+                <w:sz w:val="20"/>
+                <w:szCs w:val="20"/>
+                <w:lang w:eastAsia="es-PE"/>
+              </w:rPr>
+              <w:t>varchar</w:t>
+            </w:r>
+            <w:proofErr w:type="spellEnd"/>
+            <w:r>
+              <w:rPr>
+                <w:rFonts w:ascii="Arial" w:hAnsi="Arial" w:cs="Arial"/>
+                <w:color w:val="000000"/>
+                <w:sz w:val="20"/>
+                <w:szCs w:val="20"/>
+                <w:lang w:eastAsia="es-PE"/>
+              </w:rPr>
+              <w:t>(500)</w:t>
             </w:r>
           </w:p>
         </w:tc>
@@ -18447,8 +19382,8 @@
     </w:tbl>
     <w:p/>
     <w:sectPr>
-      <w:headerReference w:type="default" r:id="rId7"/>
-      <w:footerReference w:type="default" r:id="rId8"/>
+      <w:headerReference w:type="default" r:id="rId8"/>
+      <w:footerReference w:type="default" r:id="rId9"/>
       <w:pgSz w:w="12240" w:h="15840"/>
       <w:pgMar w:top="1417" w:right="1701" w:bottom="1417" w:left="1701" w:header="708" w:footer="708" w:gutter="0"/>
       <w:cols w:space="708"/>
@@ -18456,6 +19391,336 @@
     </w:sectPr>
   </w:body>
 </w:document>
+</file>
+
+<file path=word/comments.xml><?xml version="1.0" encoding="utf-8"?>
+<w:comments xmlns:ve="http://schemas.openxmlformats.org/markup-compatibility/2006" xmlns:o="urn:schemas-microsoft-com:office:office" xmlns:r="http://schemas.openxmlformats.org/officeDocument/2006/relationships" xmlns:m="http://schemas.openxmlformats.org/officeDocument/2006/math" xmlns:v="urn:schemas-microsoft-com:vml" xmlns:wp="http://schemas.openxmlformats.org/drawingml/2006/wordprocessingDrawing" xmlns:w10="urn:schemas-microsoft-com:office:word" xmlns:w="http://schemas.openxmlformats.org/wordprocessingml/2006/main" xmlns:wne="http://schemas.microsoft.com/office/word/2006/wordml">
+  <w:comment w:id="3" w:author="Paola" w:date="2013-01-07T00:24:00Z" w:initials="P">
+    <w:p>
+      <w:pPr>
+        <w:pStyle w:val="Textocomentario"/>
+        <w:rPr>
+          <w:lang w:val="es-ES"/>
+        </w:rPr>
+      </w:pPr>
+      <w:r>
+        <w:rPr>
+          <w:rStyle w:val="Refdecomentario"/>
+        </w:rPr>
+        <w:annotationRef/>
+      </w:r>
+      <w:r>
+        <w:t xml:space="preserve">Se </w:t>
+      </w:r>
+      <w:proofErr w:type="spellStart"/>
+      <w:r>
+        <w:t>agreg</w:t>
+      </w:r>
+      <w:proofErr w:type="spellEnd"/>
+      <w:r>
+        <w:rPr>
+          <w:lang w:val="es-ES"/>
+        </w:rPr>
+        <w:t>ó campo</w:t>
+      </w:r>
+    </w:p>
+  </w:comment>
+  <w:comment w:id="4" w:author="Paola" w:date="2013-01-07T00:24:00Z" w:initials="P">
+    <w:p>
+      <w:pPr>
+        <w:pStyle w:val="Textocomentario"/>
+      </w:pPr>
+      <w:r>
+        <w:rPr>
+          <w:rStyle w:val="Refdecomentario"/>
+        </w:rPr>
+        <w:annotationRef/>
+      </w:r>
+      <w:r>
+        <w:t>Se agregó campo</w:t>
+      </w:r>
+    </w:p>
+  </w:comment>
+  <w:comment w:id="7" w:author="Paola" w:date="2013-01-07T00:34:00Z" w:initials="P">
+    <w:p>
+      <w:pPr>
+        <w:pStyle w:val="Textocomentario"/>
+      </w:pPr>
+      <w:r>
+        <w:rPr>
+          <w:rStyle w:val="Refdecomentario"/>
+        </w:rPr>
+        <w:annotationRef/>
+      </w:r>
+      <w:r>
+        <w:t xml:space="preserve">Se eliminó los campos: </w:t>
+      </w:r>
+      <w:proofErr w:type="spellStart"/>
+      <w:r>
+        <w:t>Tipo_Cambio</w:t>
+      </w:r>
+      <w:proofErr w:type="spellEnd"/>
+      <w:r>
+        <w:t xml:space="preserve">, </w:t>
+      </w:r>
+      <w:proofErr w:type="spellStart"/>
+      <w:r>
+        <w:t>Monto_Moneda_Nacional</w:t>
+      </w:r>
+      <w:proofErr w:type="spellEnd"/>
+      <w:r>
+        <w:t xml:space="preserve">, </w:t>
+      </w:r>
+      <w:proofErr w:type="spellStart"/>
+      <w:r>
+        <w:t>Monto_Moneda_E</w:t>
+      </w:r>
+      <w:r>
+        <w:t>xtranjera</w:t>
+      </w:r>
+      <w:proofErr w:type="spellEnd"/>
+      <w:r>
+        <w:t>.</w:t>
+      </w:r>
+    </w:p>
+    <w:p>
+      <w:pPr>
+        <w:pStyle w:val="Textocomentario"/>
+        <w:rPr>
+          <w:lang w:val="es-ES"/>
+        </w:rPr>
+      </w:pPr>
+      <w:r>
+        <w:t xml:space="preserve">Se </w:t>
+      </w:r>
+      <w:proofErr w:type="spellStart"/>
+      <w:r>
+        <w:t>agreg</w:t>
+      </w:r>
+      <w:proofErr w:type="spellEnd"/>
+      <w:r>
+        <w:rPr>
+          <w:lang w:val="es-ES"/>
+        </w:rPr>
+        <w:t>ó el campo M</w:t>
+      </w:r>
+      <w:r>
+        <w:rPr>
+          <w:lang w:val="es-ES"/>
+        </w:rPr>
+        <w:t>onto</w:t>
+      </w:r>
+    </w:p>
+  </w:comment>
+  <w:comment w:id="11" w:author="Paola" w:date="2013-01-07T00:26:00Z" w:initials="P">
+    <w:p>
+      <w:pPr>
+        <w:pStyle w:val="Textocomentario"/>
+      </w:pPr>
+      <w:r>
+        <w:rPr>
+          <w:rStyle w:val="Refdecomentario"/>
+        </w:rPr>
+        <w:annotationRef/>
+      </w:r>
+      <w:r>
+        <w:t>Se agregó el campo</w:t>
+      </w:r>
+    </w:p>
+  </w:comment>
+  <w:comment w:id="13" w:author="Paola" w:date="2013-01-07T00:34:00Z" w:initials="P">
+    <w:p>
+      <w:pPr>
+        <w:pStyle w:val="Textocomentario"/>
+      </w:pPr>
+      <w:r>
+        <w:rPr>
+          <w:rStyle w:val="Refdecomentario"/>
+        </w:rPr>
+        <w:annotationRef/>
+      </w:r>
+      <w:r>
+        <w:t>Se eliminó el campo P</w:t>
+      </w:r>
+      <w:r>
+        <w:t>orcentaje</w:t>
+      </w:r>
+    </w:p>
+  </w:comment>
+  <w:comment w:id="19" w:author="Paola" w:date="2013-01-07T00:29:00Z" w:initials="P">
+    <w:p>
+      <w:pPr>
+        <w:pStyle w:val="Textocomentario"/>
+        <w:rPr>
+          <w:lang w:val="es-ES"/>
+        </w:rPr>
+      </w:pPr>
+      <w:r>
+        <w:rPr>
+          <w:rStyle w:val="Refdecomentario"/>
+        </w:rPr>
+        <w:annotationRef/>
+      </w:r>
+      <w:r>
+        <w:t xml:space="preserve">Se cambio el nombre del campo Cargo a </w:t>
+      </w:r>
+      <w:proofErr w:type="spellStart"/>
+      <w:r>
+        <w:t>Contrato_Rol_Codigo_Contrato</w:t>
+      </w:r>
+      <w:proofErr w:type="spellEnd"/>
+    </w:p>
+  </w:comment>
+  <w:comment w:id="24" w:author="Paola" w:date="2013-01-07T00:33:00Z" w:initials="P">
+    <w:p>
+      <w:pPr>
+        <w:pStyle w:val="Textocomentario"/>
+      </w:pPr>
+      <w:r>
+        <w:rPr>
+          <w:rStyle w:val="Refdecomentario"/>
+        </w:rPr>
+        <w:annotationRef/>
+      </w:r>
+      <w:r>
+        <w:t>Se eliminó esta tabla</w:t>
+      </w:r>
+    </w:p>
+  </w:comment>
+  <w:comment w:id="26" w:author="Paola" w:date="2013-01-07T00:30:00Z" w:initials="P">
+    <w:p>
+      <w:pPr>
+        <w:pStyle w:val="Textocomentario"/>
+        <w:rPr>
+          <w:lang w:val="es-ES"/>
+        </w:rPr>
+      </w:pPr>
+      <w:r>
+        <w:rPr>
+          <w:rStyle w:val="Refdecomentario"/>
+        </w:rPr>
+        <w:annotationRef/>
+      </w:r>
+      <w:r>
+        <w:t xml:space="preserve">Se </w:t>
+      </w:r>
+      <w:proofErr w:type="spellStart"/>
+      <w:r>
+        <w:t>cambi</w:t>
+      </w:r>
+      <w:proofErr w:type="spellEnd"/>
+      <w:r>
+        <w:rPr>
+          <w:lang w:val="es-ES"/>
+        </w:rPr>
+        <w:t xml:space="preserve">ó el nombre del campo </w:t>
+      </w:r>
+      <w:proofErr w:type="spellStart"/>
+      <w:r>
+        <w:rPr>
+          <w:lang w:val="es-ES"/>
+        </w:rPr>
+        <w:t>Id_Contrato</w:t>
+      </w:r>
+      <w:proofErr w:type="spellEnd"/>
+      <w:r>
+        <w:rPr>
+          <w:lang w:val="es-ES"/>
+        </w:rPr>
+        <w:t xml:space="preserve"> a </w:t>
+      </w:r>
+      <w:proofErr w:type="spellStart"/>
+      <w:r>
+        <w:rPr>
+          <w:lang w:val="es-ES"/>
+        </w:rPr>
+        <w:t>Codigo_Contrato</w:t>
+      </w:r>
+      <w:proofErr w:type="spellEnd"/>
+    </w:p>
+  </w:comment>
+  <w:comment w:id="27" w:author="Paola" w:date="2013-01-07T00:30:00Z" w:initials="P">
+    <w:p>
+      <w:pPr>
+        <w:pStyle w:val="Textocomentario"/>
+      </w:pPr>
+      <w:r>
+        <w:rPr>
+          <w:rStyle w:val="Refdecomentario"/>
+        </w:rPr>
+        <w:annotationRef/>
+      </w:r>
+      <w:r>
+        <w:t xml:space="preserve">Se </w:t>
+      </w:r>
+      <w:proofErr w:type="spellStart"/>
+      <w:r>
+        <w:t>cambi</w:t>
+      </w:r>
+      <w:proofErr w:type="spellEnd"/>
+      <w:r>
+        <w:rPr>
+          <w:lang w:val="es-ES"/>
+        </w:rPr>
+        <w:t xml:space="preserve">ó el nombre del campo </w:t>
+      </w:r>
+      <w:proofErr w:type="spellStart"/>
+      <w:r>
+        <w:rPr>
+          <w:lang w:val="es-ES"/>
+        </w:rPr>
+        <w:t>Id_Rol</w:t>
+      </w:r>
+      <w:proofErr w:type="spellEnd"/>
+      <w:r>
+        <w:rPr>
+          <w:lang w:val="es-ES"/>
+        </w:rPr>
+        <w:t xml:space="preserve"> a </w:t>
+      </w:r>
+      <w:proofErr w:type="spellStart"/>
+      <w:r>
+        <w:rPr>
+          <w:lang w:val="es-ES"/>
+        </w:rPr>
+        <w:t>Codigo_Rol</w:t>
+      </w:r>
+      <w:proofErr w:type="spellEnd"/>
+    </w:p>
+  </w:comment>
+  <w:comment w:id="30" w:author="Paola" w:date="2013-01-07T00:31:00Z" w:initials="P">
+    <w:p>
+      <w:pPr>
+        <w:pStyle w:val="Textocomentario"/>
+      </w:pPr>
+      <w:r>
+        <w:rPr>
+          <w:rStyle w:val="Refdecomentario"/>
+        </w:rPr>
+        <w:annotationRef/>
+      </w:r>
+      <w:r>
+        <w:t xml:space="preserve">Se eliminó el campo </w:t>
+      </w:r>
+      <w:proofErr w:type="spellStart"/>
+      <w:r>
+        <w:t>Codigo_Contrato</w:t>
+      </w:r>
+      <w:proofErr w:type="spellEnd"/>
+      <w:r>
+        <w:t>.</w:t>
+      </w:r>
+    </w:p>
+    <w:p>
+      <w:pPr>
+        <w:pStyle w:val="Textocomentario"/>
+      </w:pPr>
+      <w:r>
+        <w:t>Se agregó el campo Porcentaje</w:t>
+      </w:r>
+    </w:p>
+  </w:comment>
+</w:comments>
 </file>
 
 <file path=word/endnotes.xml><?xml version="1.0" encoding="utf-8"?>
@@ -18668,7 +19933,7 @@
               <w:noProof/>
               <w:sz w:val="18"/>
             </w:rPr>
-            <w:t>3</w:t>
+            <w:t>9</w:t>
           </w:r>
           <w:r>
             <w:rPr>
@@ -19888,6 +21153,68 @@
       <w:u w:val="single"/>
     </w:rPr>
   </w:style>
+  <w:style w:type="character" w:styleId="Refdecomentario">
+    <w:name w:val="annotation reference"/>
+    <w:basedOn w:val="Fuentedeprrafopredeter"/>
+    <w:uiPriority w:val="99"/>
+    <w:semiHidden/>
+    <w:unhideWhenUsed/>
+    <w:rsid w:val="00F57C5F"/>
+    <w:rPr>
+      <w:sz w:val="16"/>
+      <w:szCs w:val="16"/>
+    </w:rPr>
+  </w:style>
+  <w:style w:type="paragraph" w:styleId="Textocomentario">
+    <w:name w:val="annotation text"/>
+    <w:basedOn w:val="Normal"/>
+    <w:link w:val="TextocomentarioCar"/>
+    <w:uiPriority w:val="99"/>
+    <w:semiHidden/>
+    <w:unhideWhenUsed/>
+    <w:rsid w:val="00F57C5F"/>
+    <w:rPr>
+      <w:sz w:val="20"/>
+      <w:szCs w:val="20"/>
+    </w:rPr>
+  </w:style>
+  <w:style w:type="character" w:customStyle="1" w:styleId="TextocomentarioCar">
+    <w:name w:val="Texto comentario Car"/>
+    <w:basedOn w:val="Fuentedeprrafopredeter"/>
+    <w:link w:val="Textocomentario"/>
+    <w:uiPriority w:val="99"/>
+    <w:semiHidden/>
+    <w:rsid w:val="00F57C5F"/>
+    <w:rPr>
+      <w:lang w:val="es-PE" w:eastAsia="en-US"/>
+    </w:rPr>
+  </w:style>
+  <w:style w:type="paragraph" w:styleId="Asuntodelcomentario">
+    <w:name w:val="annotation subject"/>
+    <w:basedOn w:val="Textocomentario"/>
+    <w:next w:val="Textocomentario"/>
+    <w:link w:val="AsuntodelcomentarioCar"/>
+    <w:uiPriority w:val="99"/>
+    <w:semiHidden/>
+    <w:unhideWhenUsed/>
+    <w:rsid w:val="00F57C5F"/>
+    <w:rPr>
+      <w:b/>
+      <w:bCs/>
+    </w:rPr>
+  </w:style>
+  <w:style w:type="character" w:customStyle="1" w:styleId="AsuntodelcomentarioCar">
+    <w:name w:val="Asunto del comentario Car"/>
+    <w:basedOn w:val="TextocomentarioCar"/>
+    <w:link w:val="Asuntodelcomentario"/>
+    <w:uiPriority w:val="99"/>
+    <w:semiHidden/>
+    <w:rsid w:val="00F57C5F"/>
+    <w:rPr>
+      <w:b/>
+      <w:bCs/>
+    </w:rPr>
+  </w:style>
 </w:styles>
 </file>
 

</xml_diff>